<commit_message>
alterei as informações e flags de alerta das temperaturas
</commit_message>
<xml_diff>
--- a/Dados-Relatorio.docx
+++ b/Dados-Relatorio.docx
@@ -1,15 +1,13 @@
 
 <file path=word/document.xml><?xml version="1.0" encoding="utf-8"?>
-<w:document xmlns:o="urn:schemas-microsoft-com:office:office" xmlns:r="http://schemas.openxmlformats.org/officeDocument/2006/relationships" xmlns:v="urn:schemas-microsoft-com:vml" xmlns:w="http://schemas.openxmlformats.org/wordprocessingml/2006/main" xmlns:w10="urn:schemas-microsoft-com:office:word" xmlns:wp="http://schemas.openxmlformats.org/drawingml/2006/wordprocessingDrawing" xmlns:wps="http://schemas.microsoft.com/office/word/2010/wordprocessingShape" xmlns:wpg="http://schemas.microsoft.com/office/word/2010/wordprocessingGroup" xmlns:mc="http://schemas.openxmlformats.org/markup-compatibility/2006" xmlns:wp14="http://schemas.microsoft.com/office/word/2010/wordprocessingDrawing" xmlns:w14="http://schemas.microsoft.com/office/word/2010/wordml" mc:Ignorable="w14 wp14">
+<w:document xmlns:wpc="http://schemas.microsoft.com/office/word/2010/wordprocessingCanvas" xmlns:cx="http://schemas.microsoft.com/office/drawing/2014/chartex" xmlns:cx1="http://schemas.microsoft.com/office/drawing/2015/9/8/chartex" xmlns:cx2="http://schemas.microsoft.com/office/drawing/2015/10/21/chartex" xmlns:cx3="http://schemas.microsoft.com/office/drawing/2016/5/9/chartex" xmlns:cx4="http://schemas.microsoft.com/office/drawing/2016/5/10/chartex" xmlns:cx5="http://schemas.microsoft.com/office/drawing/2016/5/11/chartex" xmlns:cx6="http://schemas.microsoft.com/office/drawing/2016/5/12/chartex" xmlns:cx7="http://schemas.microsoft.com/office/drawing/2016/5/13/chartex" xmlns:cx8="http://schemas.microsoft.com/office/drawing/2016/5/14/chartex" xmlns:mc="http://schemas.openxmlformats.org/markup-compatibility/2006" xmlns:aink="http://schemas.microsoft.com/office/drawing/2016/ink" xmlns:am3d="http://schemas.microsoft.com/office/drawing/2017/model3d" xmlns:o="urn:schemas-microsoft-com:office:office" xmlns:oel="http://schemas.microsoft.com/office/2019/extlst" xmlns:r="http://schemas.openxmlformats.org/officeDocument/2006/relationships" xmlns:m="http://schemas.openxmlformats.org/officeDocument/2006/math" xmlns:v="urn:schemas-microsoft-com:vml" xmlns:wp14="http://schemas.microsoft.com/office/word/2010/wordprocessingDrawing" xmlns:wp="http://schemas.openxmlformats.org/drawingml/2006/wordprocessingDrawing" xmlns:w10="urn:schemas-microsoft-com:office:word" xmlns:w="http://schemas.openxmlformats.org/wordprocessingml/2006/main" xmlns:w14="http://schemas.microsoft.com/office/word/2010/wordml" xmlns:w15="http://schemas.microsoft.com/office/word/2012/wordml" xmlns:w16cex="http://schemas.microsoft.com/office/word/2018/wordml/cex" xmlns:w16cid="http://schemas.microsoft.com/office/word/2016/wordml/cid" xmlns:w16="http://schemas.microsoft.com/office/word/2018/wordml" xmlns:w16sdtdh="http://schemas.microsoft.com/office/word/2020/wordml/sdtdatahash" xmlns:w16se="http://schemas.microsoft.com/office/word/2015/wordml/symex" xmlns:wpg="http://schemas.microsoft.com/office/word/2010/wordprocessingGroup" xmlns:wpi="http://schemas.microsoft.com/office/word/2010/wordprocessingInk" xmlns:wne="http://schemas.microsoft.com/office/word/2006/wordml" xmlns:wps="http://schemas.microsoft.com/office/word/2010/wordprocessingShape" mc:Ignorable="w14 w15 w16se w16cid w16 w16cex w16sdtdh wp14">
   <w:body>
     <w:p>
       <w:pPr>
         <w:pStyle w:val="Ttulo1"/>
-        <w:spacing w:before="240" w:after="0"/>
         <w:jc w:val="center"/>
         <w:rPr>
           <w:rFonts w:ascii="Arial" w:hAnsi="Arial" w:cs="Arial"/>
-          <w:b/>
           <w:b/>
           <w:bCs/>
           <w:color w:val="auto"/>
@@ -19,7 +17,7 @@
       </w:pPr>
       <w:r>
         <w:rPr>
-          <w:rFonts w:cs="Arial" w:ascii="Arial" w:hAnsi="Arial"/>
+          <w:rFonts w:ascii="Arial" w:hAnsi="Arial" w:cs="Arial"/>
           <w:b/>
           <w:bCs/>
           <w:color w:val="auto"/>
@@ -31,24 +29,16 @@
     </w:p>
     <w:p>
       <w:pPr>
-        <w:pStyle w:val="Normal"/>
-        <w:rPr>
-          <w:rFonts w:ascii="Arial" w:hAnsi="Arial" w:cs="Arial"/>
-        </w:rPr>
-      </w:pPr>
-      <w:r>
-        <w:rPr>
-          <w:rFonts w:cs="Arial" w:ascii="Arial" w:hAnsi="Arial"/>
-        </w:rPr>
-      </w:r>
-    </w:p>
-    <w:p>
-      <w:pPr>
-        <w:pStyle w:val="Normal"/>
+        <w:rPr>
+          <w:rFonts w:ascii="Arial" w:hAnsi="Arial" w:cs="Arial"/>
+        </w:rPr>
+      </w:pPr>
+    </w:p>
+    <w:p>
+      <w:pPr>
         <w:jc w:val="center"/>
         <w:rPr>
           <w:rFonts w:ascii="Arial" w:hAnsi="Arial" w:cs="Arial"/>
-          <w:b/>
           <w:b/>
           <w:bCs/>
           <w:sz w:val="24"/>
@@ -57,7 +47,7 @@
       </w:pPr>
       <w:r>
         <w:rPr>
-          <w:rFonts w:cs="Arial" w:ascii="Arial" w:hAnsi="Arial"/>
+          <w:rFonts w:ascii="Arial" w:hAnsi="Arial" w:cs="Arial"/>
           <w:b/>
           <w:bCs/>
           <w:sz w:val="24"/>
@@ -69,40 +59,32 @@
     <w:tbl>
       <w:tblPr>
         <w:tblStyle w:val="Tabelacomgrade"/>
-        <w:tblpPr w:vertAnchor="text" w:horzAnchor="margin" w:tblpXSpec="center" w:leftFromText="141" w:rightFromText="141" w:tblpY="331"/>
+        <w:tblpPr w:leftFromText="141" w:rightFromText="141" w:vertAnchor="text" w:horzAnchor="margin" w:tblpXSpec="center" w:tblpY="331"/>
         <w:tblW w:w="4819" w:type="dxa"/>
         <w:jc w:val="center"/>
-        <w:tblInd w:w="0" w:type="dxa"/>
-        <w:tblCellMar>
-          <w:top w:w="0" w:type="dxa"/>
-          <w:left w:w="108" w:type="dxa"/>
-          <w:bottom w:w="0" w:type="dxa"/>
-          <w:right w:w="108" w:type="dxa"/>
-        </w:tblCellMar>
-        <w:tblLook w:firstRow="1" w:noVBand="1" w:lastRow="0" w:firstColumn="1" w:lastColumn="0" w:noHBand="0" w:val="04a0"/>
+        <w:tblLook w:val="04A0" w:firstRow="1" w:lastRow="0" w:firstColumn="1" w:lastColumn="0" w:noHBand="0" w:noVBand="1"/>
       </w:tblPr>
       <w:tblGrid>
-        <w:gridCol w:w="3400"/>
+        <w:gridCol w:w="3401"/>
         <w:gridCol w:w="1418"/>
       </w:tblGrid>
       <w:tr>
-        <w:trPr/>
+        <w:trPr>
+          <w:jc w:val="center"/>
+        </w:trPr>
         <w:tc>
           <w:tcPr>
             <w:tcW w:w="3400" w:type="dxa"/>
-            <w:tcBorders/>
-            <w:shd w:fill="auto" w:val="clear"/>
-          </w:tcPr>
-          <w:p>
-            <w:pPr>
-              <w:pStyle w:val="Normal"/>
-              <w:spacing w:lineRule="auto" w:line="240" w:before="0" w:after="0"/>
+            <w:shd w:val="clear" w:color="auto" w:fill="auto"/>
+          </w:tcPr>
+          <w:p>
+            <w:pPr>
+              <w:spacing w:after="0" w:line="240" w:lineRule="auto"/>
               <w:jc w:val="center"/>
-              <w:rPr/>
-            </w:pPr>
-            <w:r>
-              <w:rPr>
-                <w:rFonts w:cs="Arial" w:ascii="Arial" w:hAnsi="Arial"/>
+            </w:pPr>
+            <w:r>
+              <w:rPr>
+                <w:rFonts w:ascii="Arial" w:hAnsi="Arial" w:cs="Arial"/>
                 <w:b/>
                 <w:bCs/>
               </w:rPr>
@@ -113,19 +95,16 @@
         <w:tc>
           <w:tcPr>
             <w:tcW w:w="1418" w:type="dxa"/>
-            <w:tcBorders/>
-            <w:shd w:fill="auto" w:val="clear"/>
-          </w:tcPr>
-          <w:p>
-            <w:pPr>
-              <w:pStyle w:val="Normal"/>
-              <w:spacing w:lineRule="auto" w:line="240" w:before="0" w:after="0"/>
+            <w:shd w:val="clear" w:color="auto" w:fill="auto"/>
+          </w:tcPr>
+          <w:p>
+            <w:pPr>
+              <w:spacing w:after="0" w:line="240" w:lineRule="auto"/>
               <w:jc w:val="center"/>
-              <w:rPr/>
-            </w:pPr>
-            <w:r>
-              <w:rPr>
-                <w:rFonts w:cs="Arial" w:ascii="Arial" w:hAnsi="Arial"/>
+            </w:pPr>
+            <w:r>
+              <w:rPr>
+                <w:rFonts w:ascii="Arial" w:hAnsi="Arial" w:cs="Arial"/>
                 <w:b/>
                 <w:bCs/>
               </w:rPr>
@@ -135,22 +114,21 @@
         </w:tc>
       </w:tr>
       <w:tr>
-        <w:trPr/>
+        <w:trPr>
+          <w:jc w:val="center"/>
+        </w:trPr>
         <w:tc>
           <w:tcPr>
             <w:tcW w:w="3400" w:type="dxa"/>
-            <w:tcBorders/>
-            <w:shd w:fill="auto" w:val="clear"/>
-          </w:tcPr>
-          <w:p>
-            <w:pPr>
-              <w:pStyle w:val="Normal"/>
-              <w:spacing w:lineRule="auto" w:line="240" w:before="0" w:after="0"/>
-              <w:rPr/>
-            </w:pPr>
-            <w:r>
-              <w:rPr>
-                <w:rFonts w:cs="Arial" w:ascii="Arial" w:hAnsi="Arial"/>
+            <w:shd w:val="clear" w:color="auto" w:fill="auto"/>
+          </w:tcPr>
+          <w:p>
+            <w:pPr>
+              <w:spacing w:after="0" w:line="240" w:lineRule="auto"/>
+            </w:pPr>
+            <w:r>
+              <w:rPr>
+                <w:rFonts w:ascii="Arial" w:hAnsi="Arial" w:cs="Arial"/>
               </w:rPr>
               <w:t>Abraão Marcos Martins</w:t>
             </w:r>
@@ -159,18 +137,15 @@
         <w:tc>
           <w:tcPr>
             <w:tcW w:w="1418" w:type="dxa"/>
-            <w:tcBorders/>
-            <w:shd w:fill="auto" w:val="clear"/>
-          </w:tcPr>
-          <w:p>
-            <w:pPr>
-              <w:pStyle w:val="Normal"/>
-              <w:spacing w:lineRule="auto" w:line="240" w:before="0" w:after="0"/>
-              <w:rPr/>
-            </w:pPr>
-            <w:r>
-              <w:rPr>
-                <w:rFonts w:cs="Arial" w:ascii="Arial" w:hAnsi="Arial"/>
+            <w:shd w:val="clear" w:color="auto" w:fill="auto"/>
+          </w:tcPr>
+          <w:p>
+            <w:pPr>
+              <w:spacing w:after="0" w:line="240" w:lineRule="auto"/>
+            </w:pPr>
+            <w:r>
+              <w:rPr>
+                <w:rFonts w:ascii="Arial" w:hAnsi="Arial" w:cs="Arial"/>
               </w:rPr>
               <w:t>01231183</w:t>
             </w:r>
@@ -178,22 +153,21 @@
         </w:tc>
       </w:tr>
       <w:tr>
-        <w:trPr/>
+        <w:trPr>
+          <w:jc w:val="center"/>
+        </w:trPr>
         <w:tc>
           <w:tcPr>
             <w:tcW w:w="3400" w:type="dxa"/>
-            <w:tcBorders/>
-            <w:shd w:fill="auto" w:val="clear"/>
-          </w:tcPr>
-          <w:p>
-            <w:pPr>
-              <w:pStyle w:val="Normal"/>
-              <w:spacing w:lineRule="auto" w:line="240" w:before="0" w:after="0"/>
-              <w:rPr/>
-            </w:pPr>
-            <w:r>
-              <w:rPr>
-                <w:rFonts w:cs="Arial" w:ascii="Arial" w:hAnsi="Arial"/>
+            <w:shd w:val="clear" w:color="auto" w:fill="auto"/>
+          </w:tcPr>
+          <w:p>
+            <w:pPr>
+              <w:spacing w:after="0" w:line="240" w:lineRule="auto"/>
+            </w:pPr>
+            <w:r>
+              <w:rPr>
+                <w:rFonts w:ascii="Arial" w:hAnsi="Arial" w:cs="Arial"/>
               </w:rPr>
               <w:t>Amanda Aires Zacarias Amaro</w:t>
             </w:r>
@@ -202,18 +176,15 @@
         <w:tc>
           <w:tcPr>
             <w:tcW w:w="1418" w:type="dxa"/>
-            <w:tcBorders/>
-            <w:shd w:fill="auto" w:val="clear"/>
-          </w:tcPr>
-          <w:p>
-            <w:pPr>
-              <w:pStyle w:val="Normal"/>
-              <w:spacing w:lineRule="auto" w:line="240" w:before="0" w:after="0"/>
-              <w:rPr/>
-            </w:pPr>
-            <w:r>
-              <w:rPr>
-                <w:rFonts w:cs="Arial" w:ascii="Arial" w:hAnsi="Arial"/>
+            <w:shd w:val="clear" w:color="auto" w:fill="auto"/>
+          </w:tcPr>
+          <w:p>
+            <w:pPr>
+              <w:spacing w:after="0" w:line="240" w:lineRule="auto"/>
+            </w:pPr>
+            <w:r>
+              <w:rPr>
+                <w:rFonts w:ascii="Arial" w:hAnsi="Arial" w:cs="Arial"/>
               </w:rPr>
               <w:t>01231045</w:t>
             </w:r>
@@ -221,22 +192,21 @@
         </w:tc>
       </w:tr>
       <w:tr>
-        <w:trPr/>
+        <w:trPr>
+          <w:jc w:val="center"/>
+        </w:trPr>
         <w:tc>
           <w:tcPr>
             <w:tcW w:w="3400" w:type="dxa"/>
-            <w:tcBorders/>
-            <w:shd w:fill="auto" w:val="clear"/>
-          </w:tcPr>
-          <w:p>
-            <w:pPr>
-              <w:pStyle w:val="Normal"/>
-              <w:spacing w:lineRule="auto" w:line="240" w:before="0" w:after="0"/>
-              <w:rPr/>
-            </w:pPr>
-            <w:r>
-              <w:rPr>
-                <w:rFonts w:cs="Arial" w:ascii="Arial" w:hAnsi="Arial"/>
+            <w:shd w:val="clear" w:color="auto" w:fill="auto"/>
+          </w:tcPr>
+          <w:p>
+            <w:pPr>
+              <w:spacing w:after="0" w:line="240" w:lineRule="auto"/>
+            </w:pPr>
+            <w:r>
+              <w:rPr>
+                <w:rFonts w:ascii="Arial" w:hAnsi="Arial" w:cs="Arial"/>
               </w:rPr>
               <w:t>Diogo de Paiva Vidal</w:t>
             </w:r>
@@ -245,18 +215,15 @@
         <w:tc>
           <w:tcPr>
             <w:tcW w:w="1418" w:type="dxa"/>
-            <w:tcBorders/>
-            <w:shd w:fill="auto" w:val="clear"/>
-          </w:tcPr>
-          <w:p>
-            <w:pPr>
-              <w:pStyle w:val="Normal"/>
-              <w:spacing w:lineRule="auto" w:line="240" w:before="0" w:after="0"/>
-              <w:rPr/>
-            </w:pPr>
-            <w:r>
-              <w:rPr>
-                <w:rFonts w:cs="Arial" w:ascii="Arial" w:hAnsi="Arial"/>
+            <w:shd w:val="clear" w:color="auto" w:fill="auto"/>
+          </w:tcPr>
+          <w:p>
+            <w:pPr>
+              <w:spacing w:after="0" w:line="240" w:lineRule="auto"/>
+            </w:pPr>
+            <w:r>
+              <w:rPr>
+                <w:rFonts w:ascii="Arial" w:hAnsi="Arial" w:cs="Arial"/>
               </w:rPr>
               <w:t>01231190</w:t>
             </w:r>
@@ -264,22 +231,21 @@
         </w:tc>
       </w:tr>
       <w:tr>
-        <w:trPr/>
+        <w:trPr>
+          <w:jc w:val="center"/>
+        </w:trPr>
         <w:tc>
           <w:tcPr>
             <w:tcW w:w="3400" w:type="dxa"/>
-            <w:tcBorders/>
-            <w:shd w:fill="auto" w:val="clear"/>
-          </w:tcPr>
-          <w:p>
-            <w:pPr>
-              <w:pStyle w:val="Normal"/>
-              <w:spacing w:lineRule="auto" w:line="240" w:before="0" w:after="0"/>
-              <w:rPr/>
-            </w:pPr>
-            <w:r>
-              <w:rPr>
-                <w:rFonts w:cs="Arial" w:ascii="Arial" w:hAnsi="Arial"/>
+            <w:shd w:val="clear" w:color="auto" w:fill="auto"/>
+          </w:tcPr>
+          <w:p>
+            <w:pPr>
+              <w:spacing w:after="0" w:line="240" w:lineRule="auto"/>
+            </w:pPr>
+            <w:r>
+              <w:rPr>
+                <w:rFonts w:ascii="Arial" w:hAnsi="Arial" w:cs="Arial"/>
               </w:rPr>
               <w:t>Inácio Oliveira Figueiredo</w:t>
             </w:r>
@@ -288,18 +254,15 @@
         <w:tc>
           <w:tcPr>
             <w:tcW w:w="1418" w:type="dxa"/>
-            <w:tcBorders/>
-            <w:shd w:fill="auto" w:val="clear"/>
-          </w:tcPr>
-          <w:p>
-            <w:pPr>
-              <w:pStyle w:val="Normal"/>
-              <w:spacing w:lineRule="auto" w:line="240" w:before="0" w:after="0"/>
-              <w:rPr/>
-            </w:pPr>
-            <w:r>
-              <w:rPr>
-                <w:rFonts w:cs="Arial" w:ascii="Arial" w:hAnsi="Arial"/>
+            <w:shd w:val="clear" w:color="auto" w:fill="auto"/>
+          </w:tcPr>
+          <w:p>
+            <w:pPr>
+              <w:spacing w:after="0" w:line="240" w:lineRule="auto"/>
+            </w:pPr>
+            <w:r>
+              <w:rPr>
+                <w:rFonts w:ascii="Arial" w:hAnsi="Arial" w:cs="Arial"/>
               </w:rPr>
               <w:t>01231141</w:t>
             </w:r>
@@ -307,22 +270,21 @@
         </w:tc>
       </w:tr>
       <w:tr>
-        <w:trPr/>
+        <w:trPr>
+          <w:jc w:val="center"/>
+        </w:trPr>
         <w:tc>
           <w:tcPr>
             <w:tcW w:w="3400" w:type="dxa"/>
-            <w:tcBorders/>
-            <w:shd w:fill="auto" w:val="clear"/>
-          </w:tcPr>
-          <w:p>
-            <w:pPr>
-              <w:pStyle w:val="Normal"/>
-              <w:spacing w:lineRule="auto" w:line="240" w:before="0" w:after="0"/>
-              <w:rPr/>
-            </w:pPr>
-            <w:r>
-              <w:rPr>
-                <w:rFonts w:cs="Arial" w:ascii="Arial" w:hAnsi="Arial"/>
+            <w:shd w:val="clear" w:color="auto" w:fill="auto"/>
+          </w:tcPr>
+          <w:p>
+            <w:pPr>
+              <w:spacing w:after="0" w:line="240" w:lineRule="auto"/>
+            </w:pPr>
+            <w:r>
+              <w:rPr>
+                <w:rFonts w:ascii="Arial" w:hAnsi="Arial" w:cs="Arial"/>
               </w:rPr>
               <w:t>Luccas Bueno de Lima</w:t>
             </w:r>
@@ -331,18 +293,15 @@
         <w:tc>
           <w:tcPr>
             <w:tcW w:w="1418" w:type="dxa"/>
-            <w:tcBorders/>
-            <w:shd w:fill="auto" w:val="clear"/>
-          </w:tcPr>
-          <w:p>
-            <w:pPr>
-              <w:pStyle w:val="Normal"/>
-              <w:spacing w:lineRule="auto" w:line="240" w:before="0" w:after="0"/>
-              <w:rPr/>
-            </w:pPr>
-            <w:r>
-              <w:rPr>
-                <w:rFonts w:cs="Arial" w:ascii="Arial" w:hAnsi="Arial"/>
+            <w:shd w:val="clear" w:color="auto" w:fill="auto"/>
+          </w:tcPr>
+          <w:p>
+            <w:pPr>
+              <w:spacing w:after="0" w:line="240" w:lineRule="auto"/>
+            </w:pPr>
+            <w:r>
+              <w:rPr>
+                <w:rFonts w:ascii="Arial" w:hAnsi="Arial" w:cs="Arial"/>
               </w:rPr>
               <w:t>01231095</w:t>
             </w:r>
@@ -350,22 +309,21 @@
         </w:tc>
       </w:tr>
       <w:tr>
-        <w:trPr/>
+        <w:trPr>
+          <w:jc w:val="center"/>
+        </w:trPr>
         <w:tc>
           <w:tcPr>
             <w:tcW w:w="3400" w:type="dxa"/>
-            <w:tcBorders/>
-            <w:shd w:fill="auto" w:val="clear"/>
-          </w:tcPr>
-          <w:p>
-            <w:pPr>
-              <w:pStyle w:val="Normal"/>
-              <w:spacing w:lineRule="auto" w:line="240" w:before="0" w:after="0"/>
-              <w:rPr/>
-            </w:pPr>
-            <w:r>
-              <w:rPr>
-                <w:rFonts w:cs="Arial" w:ascii="Arial" w:hAnsi="Arial"/>
+            <w:shd w:val="clear" w:color="auto" w:fill="auto"/>
+          </w:tcPr>
+          <w:p>
+            <w:pPr>
+              <w:spacing w:after="0" w:line="240" w:lineRule="auto"/>
+            </w:pPr>
+            <w:r>
+              <w:rPr>
+                <w:rFonts w:ascii="Arial" w:hAnsi="Arial" w:cs="Arial"/>
               </w:rPr>
               <w:t>Pedro Prado de Araújo</w:t>
             </w:r>
@@ -374,18 +332,15 @@
         <w:tc>
           <w:tcPr>
             <w:tcW w:w="1418" w:type="dxa"/>
-            <w:tcBorders/>
-            <w:shd w:fill="auto" w:val="clear"/>
-          </w:tcPr>
-          <w:p>
-            <w:pPr>
-              <w:pStyle w:val="Normal"/>
-              <w:spacing w:lineRule="auto" w:line="240" w:before="0" w:after="0"/>
-              <w:rPr/>
-            </w:pPr>
-            <w:r>
-              <w:rPr>
-                <w:rFonts w:cs="Arial" w:ascii="Arial" w:hAnsi="Arial"/>
+            <w:shd w:val="clear" w:color="auto" w:fill="auto"/>
+          </w:tcPr>
+          <w:p>
+            <w:pPr>
+              <w:spacing w:after="0" w:line="240" w:lineRule="auto"/>
+            </w:pPr>
+            <w:r>
+              <w:rPr>
+                <w:rFonts w:ascii="Arial" w:hAnsi="Arial" w:cs="Arial"/>
               </w:rPr>
               <w:t>01231096</w:t>
             </w:r>
@@ -395,78 +350,47 @@
     </w:tbl>
     <w:p>
       <w:pPr>
-        <w:pStyle w:val="Normal"/>
         <w:jc w:val="center"/>
         <w:rPr>
           <w:rFonts w:ascii="Arial" w:hAnsi="Arial" w:cs="Arial"/>
         </w:rPr>
       </w:pPr>
-      <w:r>
-        <w:rPr>
-          <w:rFonts w:cs="Arial" w:ascii="Arial" w:hAnsi="Arial"/>
-        </w:rPr>
-      </w:r>
-    </w:p>
-    <w:p>
-      <w:pPr>
-        <w:pStyle w:val="Normal"/>
-        <w:spacing w:lineRule="auto" w:line="360"/>
-        <w:rPr>
-          <w:rFonts w:ascii="Arial" w:hAnsi="Arial" w:cs="Arial"/>
-        </w:rPr>
-      </w:pPr>
-      <w:r>
-        <w:rPr>
-          <w:rFonts w:cs="Arial" w:ascii="Arial" w:hAnsi="Arial"/>
-        </w:rPr>
-      </w:r>
-    </w:p>
-    <w:p>
-      <w:pPr>
-        <w:pStyle w:val="Normal"/>
-        <w:spacing w:lineRule="auto" w:line="360"/>
-        <w:rPr>
-          <w:rFonts w:ascii="Arial" w:hAnsi="Arial" w:cs="Arial"/>
-        </w:rPr>
-      </w:pPr>
-      <w:r>
-        <w:rPr>
-          <w:rFonts w:cs="Arial" w:ascii="Arial" w:hAnsi="Arial"/>
-        </w:rPr>
-      </w:r>
-    </w:p>
-    <w:p>
-      <w:pPr>
-        <w:pStyle w:val="Normal"/>
-        <w:spacing w:lineRule="auto" w:line="360"/>
-        <w:rPr>
-          <w:rFonts w:ascii="Arial" w:hAnsi="Arial" w:cs="Arial"/>
-        </w:rPr>
-      </w:pPr>
-      <w:r>
-        <w:rPr>
-          <w:rFonts w:cs="Arial" w:ascii="Arial" w:hAnsi="Arial"/>
-        </w:rPr>
-      </w:r>
-    </w:p>
-    <w:p>
-      <w:pPr>
-        <w:pStyle w:val="Normal"/>
-        <w:spacing w:lineRule="auto" w:line="360"/>
-        <w:rPr>
-          <w:rFonts w:ascii="Arial" w:hAnsi="Arial" w:cs="Arial"/>
-        </w:rPr>
-      </w:pPr>
-      <w:r>
-        <w:rPr>
-          <w:rFonts w:cs="Arial" w:ascii="Arial" w:hAnsi="Arial"/>
-        </w:rPr>
-      </w:r>
-    </w:p>
-    <w:p>
-      <w:pPr>
-        <w:pStyle w:val="Normal"/>
-        <w:spacing w:lineRule="auto" w:line="360"/>
+    </w:p>
+    <w:p>
+      <w:pPr>
+        <w:spacing w:line="360" w:lineRule="auto"/>
+        <w:rPr>
+          <w:rFonts w:ascii="Arial" w:hAnsi="Arial" w:cs="Arial"/>
+        </w:rPr>
+      </w:pPr>
+    </w:p>
+    <w:p>
+      <w:pPr>
+        <w:spacing w:line="360" w:lineRule="auto"/>
+        <w:rPr>
+          <w:rFonts w:ascii="Arial" w:hAnsi="Arial" w:cs="Arial"/>
+        </w:rPr>
+      </w:pPr>
+    </w:p>
+    <w:p>
+      <w:pPr>
+        <w:spacing w:line="360" w:lineRule="auto"/>
+        <w:rPr>
+          <w:rFonts w:ascii="Arial" w:hAnsi="Arial" w:cs="Arial"/>
+        </w:rPr>
+      </w:pPr>
+    </w:p>
+    <w:p>
+      <w:pPr>
+        <w:spacing w:line="360" w:lineRule="auto"/>
+        <w:rPr>
+          <w:rFonts w:ascii="Arial" w:hAnsi="Arial" w:cs="Arial"/>
+        </w:rPr>
+      </w:pPr>
+    </w:p>
+    <w:p>
+      <w:pPr>
+        <w:spacing w:line="360" w:lineRule="auto"/>
         <w:ind w:firstLine="709"/>
         <w:jc w:val="both"/>
         <w:rPr>
@@ -475,13 +399,13 @@
       </w:pPr>
       <w:r>
         <w:rPr>
-          <w:rFonts w:cs="Arial" w:ascii="Arial" w:hAnsi="Arial"/>
+          <w:rFonts w:ascii="Arial" w:hAnsi="Arial" w:cs="Arial"/>
         </w:rPr>
         <w:t xml:space="preserve">O projeto </w:t>
       </w:r>
       <w:r>
         <w:rPr>
-          <w:rFonts w:cs="Arial" w:ascii="Arial" w:hAnsi="Arial"/>
+          <w:rFonts w:ascii="Arial" w:hAnsi="Arial" w:cs="Arial"/>
           <w:i/>
           <w:iCs/>
         </w:rPr>
@@ -489,15 +413,14 @@
       </w:r>
       <w:r>
         <w:rPr>
-          <w:rFonts w:cs="Arial" w:ascii="Arial" w:hAnsi="Arial"/>
+          <w:rFonts w:ascii="Arial" w:hAnsi="Arial" w:cs="Arial"/>
         </w:rPr>
         <w:t xml:space="preserve"> tem como objetivo monitorar a temperatura do transporte de Tilápias congeladas, sendo um dos fatores principais para evitar sua deterioração rápida e contaminação, além de trazer diversos benefícios para seus produtores na redução de perdas financeiras, fortalecimento da imagem da empresa e atendimento às normas e regulamentos do governo, evitando multas e sanções. O projeto traz também mais integridade aos peixes transportados, garantindo assim um consumo saudável quando chegar na mesa do consumidor.</w:t>
       </w:r>
     </w:p>
     <w:p>
       <w:pPr>
-        <w:pStyle w:val="Normal"/>
-        <w:spacing w:lineRule="auto" w:line="360"/>
+        <w:spacing w:line="360" w:lineRule="auto"/>
         <w:ind w:firstLine="709"/>
         <w:jc w:val="both"/>
         <w:rPr>
@@ -506,13 +429,13 @@
       </w:pPr>
       <w:r>
         <w:rPr>
-          <w:rFonts w:cs="Arial" w:ascii="Arial" w:hAnsi="Arial"/>
+          <w:rFonts w:ascii="Arial" w:hAnsi="Arial" w:cs="Arial"/>
         </w:rPr>
         <w:t xml:space="preserve">Com intuito de evitar contaminações da população e garantir a qualidade adequada no armazenamento e transporte de peixes, foram criadas diversas normas e pesquisas, por exemplo, em 2017, o MAPA(Ministério da Agricultura, Pecuária e Abastecimento) declarou as normativas em relação a pescados congelados, sendo estabelecido temperaturas mínimas de </w:t>
       </w:r>
       <w:r>
         <w:rPr>
-          <w:rFonts w:cs="Arial" w:ascii="Arial" w:hAnsi="Arial"/>
+          <w:rFonts w:ascii="Arial" w:hAnsi="Arial" w:cs="Arial"/>
           <w:b/>
           <w:bCs/>
         </w:rPr>
@@ -520,13 +443,13 @@
       </w:r>
       <w:r>
         <w:rPr>
-          <w:rFonts w:cs="Arial" w:ascii="Arial" w:hAnsi="Arial"/>
+          <w:rFonts w:ascii="Arial" w:hAnsi="Arial" w:cs="Arial"/>
         </w:rPr>
         <w:t xml:space="preserve"> e máximas de </w:t>
       </w:r>
       <w:r>
         <w:rPr>
-          <w:rFonts w:cs="Arial" w:ascii="Arial" w:hAnsi="Arial"/>
+          <w:rFonts w:ascii="Arial" w:hAnsi="Arial" w:cs="Arial"/>
           <w:b/>
           <w:bCs/>
         </w:rPr>
@@ -534,15 +457,14 @@
       </w:r>
       <w:r>
         <w:rPr>
-          <w:rFonts w:cs="Arial" w:ascii="Arial" w:hAnsi="Arial"/>
+          <w:rFonts w:ascii="Arial" w:hAnsi="Arial" w:cs="Arial"/>
         </w:rPr>
         <w:t>, podendo haver processos legais contra a empresa que não cumprir essas normas. Além de pesquisas da Embrapa(Empresa Brasileira de Pesquisa Agropecuária) que ressaltam e comprovam que essas sejam as temperaturas ideais para o transporte seguro das tilápias congeladas.</w:t>
       </w:r>
     </w:p>
     <w:p>
       <w:pPr>
-        <w:pStyle w:val="Normal"/>
-        <w:spacing w:lineRule="auto" w:line="360"/>
+        <w:spacing w:line="360" w:lineRule="auto"/>
         <w:ind w:firstLine="709"/>
         <w:jc w:val="both"/>
         <w:rPr>
@@ -551,42 +473,75 @@
       </w:pPr>
       <w:r>
         <w:rPr>
-          <w:rFonts w:cs="Arial" w:ascii="Arial" w:hAnsi="Arial"/>
+          <w:rFonts w:ascii="Arial" w:hAnsi="Arial" w:cs="Arial"/>
         </w:rPr>
         <w:t>A temperatura dos peixes congelados é um fator de extrema importância para as empresas do ramo da aquicultura e agropecuária, havendo prioridade nas estratégias e regras adotadas por elas, uma das estratégias mais comum são os processos de congelamentos rápido logo após a manipulação do frigorífico.</w:t>
       </w:r>
     </w:p>
     <w:p>
       <w:pPr>
-        <w:pStyle w:val="Normal"/>
-        <w:spacing w:lineRule="auto" w:line="360"/>
+        <w:spacing w:line="360" w:lineRule="auto"/>
         <w:ind w:firstLine="709"/>
         <w:jc w:val="both"/>
-        <w:rPr/>
       </w:pPr>
       <w:r>
         <w:rPr>
-          <w:rFonts w:cs="Arial" w:ascii="Arial" w:hAnsi="Arial"/>
-        </w:rPr>
-        <w:t>Assim sendo, foi estabelecido ao nosso projeto a faixa de temperatura ideal ( -18°C a -25°C) na cor verde, indicando que a temperatura está correta, as temperaturas abaixo ou acima do esperado e que necessita de alerta (-1</w:t>
+          <w:rFonts w:ascii="Arial" w:hAnsi="Arial" w:cs="Arial"/>
+        </w:rPr>
+        <w:t>Assim sendo, foi estabelecido ao nosso projeto a faixa de temperatura ideal ( -18°C a -25°C) na cor verde, indicando que a temperatura está correta, as temperaturas abaixo ou acima do esperado e que necessita</w:t>
       </w:r>
       <w:r>
         <w:rPr>
-          <w:rFonts w:cs="Arial" w:ascii="Arial" w:hAnsi="Arial"/>
+          <w:rFonts w:ascii="Arial" w:hAnsi="Arial" w:cs="Arial"/>
+        </w:rPr>
+        <w:t>m</w:t>
+      </w:r>
+      <w:r>
+        <w:rPr>
+          <w:rFonts w:ascii="Arial" w:hAnsi="Arial" w:cs="Arial"/>
+        </w:rPr>
+        <w:t xml:space="preserve"> de alerta (-1</w:t>
+      </w:r>
+      <w:r>
+        <w:rPr>
+          <w:rFonts w:ascii="Arial" w:hAnsi="Arial" w:cs="Arial"/>
+        </w:rPr>
+        <w:t>7</w:t>
+      </w:r>
+      <w:r>
+        <w:rPr>
+          <w:rFonts w:ascii="Arial" w:hAnsi="Arial" w:cs="Arial"/>
+        </w:rPr>
+        <w:t>°C e -26°C), na cor amarelo, as temperaturas de maior preocupação (-1</w:t>
+      </w:r>
+      <w:r>
+        <w:rPr>
+          <w:rFonts w:ascii="Arial" w:hAnsi="Arial" w:cs="Arial"/>
         </w:rPr>
         <w:t>6</w:t>
       </w:r>
       <w:r>
         <w:rPr>
-          <w:rFonts w:cs="Arial" w:ascii="Arial" w:hAnsi="Arial"/>
-        </w:rPr>
-        <w:t>°C e -26°C), na cor amarelo, as temperaturas de maior preocupação (-17°C e -27°C) na cor laranja e as temperaturas críticas (maior que -18°c e menor que -28°C) na cor vermelha.</w:t>
+          <w:rFonts w:ascii="Arial" w:hAnsi="Arial" w:cs="Arial"/>
+        </w:rPr>
+        <w:t>°C e -27°C) na cor laranja e as temperaturas críticas (maior que -1</w:t>
       </w:r>
-    </w:p>
-    <w:p>
-      <w:pPr>
-        <w:pStyle w:val="Normal"/>
-        <w:spacing w:lineRule="auto" w:line="360"/>
+      <w:r>
+        <w:rPr>
+          <w:rFonts w:ascii="Arial" w:hAnsi="Arial" w:cs="Arial"/>
+        </w:rPr>
+        <w:t>5</w:t>
+      </w:r>
+      <w:r>
+        <w:rPr>
+          <w:rFonts w:ascii="Arial" w:hAnsi="Arial" w:cs="Arial"/>
+        </w:rPr>
+        <w:t>°c e menor que -28°C) na cor vermelha.</w:t>
+      </w:r>
+    </w:p>
+    <w:p>
+      <w:pPr>
+        <w:spacing w:line="360" w:lineRule="auto"/>
         <w:ind w:firstLine="709"/>
         <w:jc w:val="both"/>
         <w:rPr>
@@ -595,37 +550,34 @@
       </w:pPr>
       <w:r>
         <w:rPr>
-          <w:rFonts w:cs="Arial" w:ascii="Arial" w:hAnsi="Arial"/>
-        </w:rPr>
+          <w:rFonts w:ascii="Arial" w:hAnsi="Arial" w:cs="Arial"/>
+        </w:rPr>
+        <w:lastRenderedPageBreak/>
         <w:t>Assim como se pode observar abaixo:</w:t>
       </w:r>
     </w:p>
     <w:tbl>
       <w:tblPr>
         <w:tblW w:w="8349" w:type="dxa"/>
-        <w:jc w:val="left"/>
-        <w:tblInd w:w="0" w:type="dxa"/>
         <w:tblCellMar>
-          <w:top w:w="0" w:type="dxa"/>
           <w:left w:w="70" w:type="dxa"/>
-          <w:bottom w:w="0" w:type="dxa"/>
           <w:right w:w="70" w:type="dxa"/>
         </w:tblCellMar>
-        <w:tblLook w:firstRow="1" w:noVBand="1" w:lastRow="0" w:firstColumn="1" w:lastColumn="0" w:noHBand="0" w:val="04a0"/>
+        <w:tblLook w:val="04A0" w:firstRow="1" w:lastRow="0" w:firstColumn="1" w:lastColumn="0" w:noHBand="0" w:noVBand="1"/>
       </w:tblPr>
       <w:tblGrid>
-        <w:gridCol w:w="775"/>
-        <w:gridCol w:w="1430"/>
+        <w:gridCol w:w="776"/>
+        <w:gridCol w:w="1429"/>
         <w:gridCol w:w="1037"/>
         <w:gridCol w:w="862"/>
         <w:gridCol w:w="992"/>
-        <w:gridCol w:w="1008"/>
+        <w:gridCol w:w="1009"/>
         <w:gridCol w:w="1388"/>
         <w:gridCol w:w="856"/>
       </w:tblGrid>
       <w:tr>
         <w:trPr>
-          <w:trHeight w:val="300" w:hRule="atLeast"/>
+          <w:trHeight w:val="300"/>
         </w:trPr>
         <w:tc>
           <w:tcPr>
@@ -637,16 +589,15 @@
               <w:bottom w:val="single" w:sz="4" w:space="0" w:color="000000"/>
               <w:right w:val="single" w:sz="4" w:space="0" w:color="000000"/>
             </w:tcBorders>
-            <w:shd w:color="000000" w:fill="EDEDED" w:val="clear"/>
-            <w:vAlign w:val="bottom"/>
-          </w:tcPr>
-          <w:p>
-            <w:pPr>
-              <w:pStyle w:val="Normal"/>
-              <w:spacing w:lineRule="auto" w:line="240" w:before="0" w:after="0"/>
+            <w:shd w:val="clear" w:color="000000" w:fill="EDEDED"/>
+            <w:vAlign w:val="bottom"/>
+          </w:tcPr>
+          <w:p>
+            <w:pPr>
+              <w:spacing w:after="0" w:line="240" w:lineRule="auto"/>
               <w:jc w:val="center"/>
               <w:rPr>
-                <w:rFonts w:ascii="Arial" w:hAnsi="Arial" w:eastAsia="Times New Roman" w:cs="Arial"/>
+                <w:rFonts w:ascii="Arial" w:eastAsia="Times New Roman" w:hAnsi="Arial" w:cs="Arial"/>
                 <w:color w:val="262626"/>
                 <w:kern w:val="0"/>
                 <w:lang w:eastAsia="pt-BR"/>
@@ -655,7 +606,7 @@
             </w:pPr>
             <w:r>
               <w:rPr>
-                <w:rFonts w:eastAsia="Times New Roman" w:cs="Arial" w:ascii="Arial" w:hAnsi="Arial"/>
+                <w:rFonts w:ascii="Arial" w:eastAsia="Times New Roman" w:hAnsi="Arial" w:cs="Arial"/>
                 <w:color w:val="262626"/>
                 <w:kern w:val="0"/>
                 <w:lang w:eastAsia="pt-BR"/>
@@ -668,7 +619,7 @@
       </w:tr>
       <w:tr>
         <w:trPr>
-          <w:trHeight w:val="300" w:hRule="atLeast"/>
+          <w:trHeight w:val="300"/>
         </w:trPr>
         <w:tc>
           <w:tcPr>
@@ -678,16 +629,15 @@
               <w:bottom w:val="single" w:sz="4" w:space="0" w:color="000000"/>
               <w:right w:val="single" w:sz="4" w:space="0" w:color="000000"/>
             </w:tcBorders>
-            <w:shd w:color="000000" w:fill="EDEDED" w:val="clear"/>
-            <w:vAlign w:val="bottom"/>
-          </w:tcPr>
-          <w:p>
-            <w:pPr>
-              <w:pStyle w:val="Normal"/>
-              <w:spacing w:lineRule="auto" w:line="240" w:before="0" w:after="0"/>
+            <w:shd w:val="clear" w:color="000000" w:fill="EDEDED"/>
+            <w:vAlign w:val="bottom"/>
+          </w:tcPr>
+          <w:p>
+            <w:pPr>
+              <w:spacing w:after="0" w:line="240" w:lineRule="auto"/>
               <w:jc w:val="center"/>
               <w:rPr>
-                <w:rFonts w:ascii="Arial" w:hAnsi="Arial" w:eastAsia="Times New Roman" w:cs="Arial"/>
+                <w:rFonts w:ascii="Arial" w:eastAsia="Times New Roman" w:hAnsi="Arial" w:cs="Arial"/>
                 <w:color w:val="262626"/>
                 <w:kern w:val="0"/>
                 <w:lang w:eastAsia="pt-BR"/>
@@ -696,7 +646,7 @@
             </w:pPr>
             <w:r>
               <w:rPr>
-                <w:rFonts w:eastAsia="Times New Roman" w:cs="Arial" w:ascii="Arial" w:hAnsi="Arial"/>
+                <w:rFonts w:ascii="Arial" w:eastAsia="Times New Roman" w:hAnsi="Arial" w:cs="Arial"/>
                 <w:color w:val="262626"/>
                 <w:kern w:val="0"/>
                 <w:lang w:eastAsia="pt-BR"/>
@@ -713,16 +663,15 @@
               <w:bottom w:val="single" w:sz="4" w:space="0" w:color="000000"/>
               <w:right w:val="single" w:sz="4" w:space="0" w:color="000000"/>
             </w:tcBorders>
-            <w:shd w:color="000000" w:fill="EDEDED" w:val="clear"/>
-            <w:vAlign w:val="bottom"/>
-          </w:tcPr>
-          <w:p>
-            <w:pPr>
-              <w:pStyle w:val="Normal"/>
-              <w:spacing w:lineRule="auto" w:line="240" w:before="0" w:after="0"/>
+            <w:shd w:val="clear" w:color="000000" w:fill="EDEDED"/>
+            <w:vAlign w:val="bottom"/>
+          </w:tcPr>
+          <w:p>
+            <w:pPr>
+              <w:spacing w:after="0" w:line="240" w:lineRule="auto"/>
               <w:jc w:val="center"/>
               <w:rPr>
-                <w:rFonts w:ascii="Arial" w:hAnsi="Arial" w:eastAsia="Times New Roman" w:cs="Arial"/>
+                <w:rFonts w:ascii="Arial" w:eastAsia="Times New Roman" w:hAnsi="Arial" w:cs="Arial"/>
                 <w:color w:val="262626"/>
                 <w:kern w:val="0"/>
                 <w:lang w:eastAsia="pt-BR"/>
@@ -731,7 +680,7 @@
             </w:pPr>
             <w:r>
               <w:rPr>
-                <w:rFonts w:eastAsia="Times New Roman" w:cs="Arial" w:ascii="Arial" w:hAnsi="Arial"/>
+                <w:rFonts w:ascii="Arial" w:eastAsia="Times New Roman" w:hAnsi="Arial" w:cs="Arial"/>
                 <w:color w:val="262626"/>
                 <w:kern w:val="0"/>
                 <w:lang w:eastAsia="pt-BR"/>
@@ -748,16 +697,15 @@
               <w:bottom w:val="single" w:sz="4" w:space="0" w:color="000000"/>
               <w:right w:val="single" w:sz="4" w:space="0" w:color="000000"/>
             </w:tcBorders>
-            <w:shd w:color="000000" w:fill="EDEDED" w:val="clear"/>
-            <w:vAlign w:val="bottom"/>
-          </w:tcPr>
-          <w:p>
-            <w:pPr>
-              <w:pStyle w:val="Normal"/>
-              <w:spacing w:lineRule="auto" w:line="240" w:before="0" w:after="0"/>
+            <w:shd w:val="clear" w:color="000000" w:fill="EDEDED"/>
+            <w:vAlign w:val="bottom"/>
+          </w:tcPr>
+          <w:p>
+            <w:pPr>
+              <w:spacing w:after="0" w:line="240" w:lineRule="auto"/>
               <w:jc w:val="center"/>
               <w:rPr>
-                <w:rFonts w:ascii="Arial" w:hAnsi="Arial" w:eastAsia="Times New Roman" w:cs="Arial"/>
+                <w:rFonts w:ascii="Arial" w:eastAsia="Times New Roman" w:hAnsi="Arial" w:cs="Arial"/>
                 <w:color w:val="262626"/>
                 <w:kern w:val="0"/>
                 <w:lang w:eastAsia="pt-BR"/>
@@ -766,7 +714,7 @@
             </w:pPr>
             <w:r>
               <w:rPr>
-                <w:rFonts w:eastAsia="Times New Roman" w:cs="Arial" w:ascii="Arial" w:hAnsi="Arial"/>
+                <w:rFonts w:ascii="Arial" w:eastAsia="Times New Roman" w:hAnsi="Arial" w:cs="Arial"/>
                 <w:color w:val="262626"/>
                 <w:kern w:val="0"/>
                 <w:lang w:eastAsia="pt-BR"/>
@@ -785,16 +733,15 @@
               <w:bottom w:val="single" w:sz="4" w:space="0" w:color="000000"/>
               <w:right w:val="single" w:sz="4" w:space="0" w:color="000000"/>
             </w:tcBorders>
-            <w:shd w:color="000000" w:fill="EDEDED" w:val="clear"/>
-            <w:vAlign w:val="bottom"/>
-          </w:tcPr>
-          <w:p>
-            <w:pPr>
-              <w:pStyle w:val="Normal"/>
-              <w:spacing w:lineRule="auto" w:line="240" w:before="0" w:after="0"/>
+            <w:shd w:val="clear" w:color="000000" w:fill="EDEDED"/>
+            <w:vAlign w:val="bottom"/>
+          </w:tcPr>
+          <w:p>
+            <w:pPr>
+              <w:spacing w:after="0" w:line="240" w:lineRule="auto"/>
               <w:jc w:val="center"/>
               <w:rPr>
-                <w:rFonts w:ascii="Arial" w:hAnsi="Arial" w:eastAsia="Times New Roman" w:cs="Arial"/>
+                <w:rFonts w:ascii="Arial" w:eastAsia="Times New Roman" w:hAnsi="Arial" w:cs="Arial"/>
                 <w:color w:val="262626"/>
                 <w:kern w:val="0"/>
                 <w:lang w:eastAsia="pt-BR"/>
@@ -803,7 +750,7 @@
             </w:pPr>
             <w:r>
               <w:rPr>
-                <w:rFonts w:eastAsia="Times New Roman" w:cs="Arial" w:ascii="Arial" w:hAnsi="Arial"/>
+                <w:rFonts w:ascii="Arial" w:eastAsia="Times New Roman" w:hAnsi="Arial" w:cs="Arial"/>
                 <w:color w:val="262626"/>
                 <w:kern w:val="0"/>
                 <w:lang w:eastAsia="pt-BR"/>
@@ -820,16 +767,15 @@
               <w:bottom w:val="single" w:sz="4" w:space="0" w:color="000000"/>
               <w:right w:val="single" w:sz="4" w:space="0" w:color="000000"/>
             </w:tcBorders>
-            <w:shd w:color="000000" w:fill="EDEDED" w:val="clear"/>
-            <w:vAlign w:val="bottom"/>
-          </w:tcPr>
-          <w:p>
-            <w:pPr>
-              <w:pStyle w:val="Normal"/>
-              <w:spacing w:lineRule="auto" w:line="240" w:before="0" w:after="0"/>
+            <w:shd w:val="clear" w:color="000000" w:fill="EDEDED"/>
+            <w:vAlign w:val="bottom"/>
+          </w:tcPr>
+          <w:p>
+            <w:pPr>
+              <w:spacing w:after="0" w:line="240" w:lineRule="auto"/>
               <w:jc w:val="center"/>
               <w:rPr>
-                <w:rFonts w:ascii="Arial" w:hAnsi="Arial" w:eastAsia="Times New Roman" w:cs="Arial"/>
+                <w:rFonts w:ascii="Arial" w:eastAsia="Times New Roman" w:hAnsi="Arial" w:cs="Arial"/>
                 <w:color w:val="262626"/>
                 <w:kern w:val="0"/>
                 <w:lang w:eastAsia="pt-BR"/>
@@ -838,7 +784,7 @@
             </w:pPr>
             <w:r>
               <w:rPr>
-                <w:rFonts w:eastAsia="Times New Roman" w:cs="Arial" w:ascii="Arial" w:hAnsi="Arial"/>
+                <w:rFonts w:ascii="Arial" w:eastAsia="Times New Roman" w:hAnsi="Arial" w:cs="Arial"/>
                 <w:color w:val="262626"/>
                 <w:kern w:val="0"/>
                 <w:lang w:eastAsia="pt-BR"/>
@@ -855,16 +801,15 @@
               <w:bottom w:val="single" w:sz="4" w:space="0" w:color="000000"/>
               <w:right w:val="single" w:sz="4" w:space="0" w:color="000000"/>
             </w:tcBorders>
-            <w:shd w:color="000000" w:fill="EDEDED" w:val="clear"/>
-            <w:vAlign w:val="bottom"/>
-          </w:tcPr>
-          <w:p>
-            <w:pPr>
-              <w:pStyle w:val="Normal"/>
-              <w:spacing w:lineRule="auto" w:line="240" w:before="0" w:after="0"/>
+            <w:shd w:val="clear" w:color="000000" w:fill="EDEDED"/>
+            <w:vAlign w:val="bottom"/>
+          </w:tcPr>
+          <w:p>
+            <w:pPr>
+              <w:spacing w:after="0" w:line="240" w:lineRule="auto"/>
               <w:jc w:val="center"/>
               <w:rPr>
-                <w:rFonts w:ascii="Arial" w:hAnsi="Arial" w:eastAsia="Times New Roman" w:cs="Arial"/>
+                <w:rFonts w:ascii="Arial" w:eastAsia="Times New Roman" w:hAnsi="Arial" w:cs="Arial"/>
                 <w:color w:val="262626"/>
                 <w:kern w:val="0"/>
                 <w:lang w:eastAsia="pt-BR"/>
@@ -873,7 +818,7 @@
             </w:pPr>
             <w:r>
               <w:rPr>
-                <w:rFonts w:eastAsia="Times New Roman" w:cs="Arial" w:ascii="Arial" w:hAnsi="Arial"/>
+                <w:rFonts w:ascii="Arial" w:eastAsia="Times New Roman" w:hAnsi="Arial" w:cs="Arial"/>
                 <w:color w:val="262626"/>
                 <w:kern w:val="0"/>
                 <w:lang w:eastAsia="pt-BR"/>
@@ -890,16 +835,15 @@
               <w:bottom w:val="single" w:sz="4" w:space="0" w:color="000000"/>
               <w:right w:val="single" w:sz="4" w:space="0" w:color="000000"/>
             </w:tcBorders>
-            <w:shd w:color="000000" w:fill="EDEDED" w:val="clear"/>
-            <w:vAlign w:val="bottom"/>
-          </w:tcPr>
-          <w:p>
-            <w:pPr>
-              <w:pStyle w:val="Normal"/>
-              <w:spacing w:lineRule="auto" w:line="240" w:before="0" w:after="0"/>
+            <w:shd w:val="clear" w:color="000000" w:fill="EDEDED"/>
+            <w:vAlign w:val="bottom"/>
+          </w:tcPr>
+          <w:p>
+            <w:pPr>
+              <w:spacing w:after="0" w:line="240" w:lineRule="auto"/>
               <w:jc w:val="center"/>
               <w:rPr>
-                <w:rFonts w:ascii="Arial" w:hAnsi="Arial" w:eastAsia="Times New Roman" w:cs="Arial"/>
+                <w:rFonts w:ascii="Arial" w:eastAsia="Times New Roman" w:hAnsi="Arial" w:cs="Arial"/>
                 <w:color w:val="262626"/>
                 <w:kern w:val="0"/>
                 <w:lang w:eastAsia="pt-BR"/>
@@ -908,7 +852,7 @@
             </w:pPr>
             <w:r>
               <w:rPr>
-                <w:rFonts w:eastAsia="Times New Roman" w:cs="Arial" w:ascii="Arial" w:hAnsi="Arial"/>
+                <w:rFonts w:ascii="Arial" w:eastAsia="Times New Roman" w:hAnsi="Arial" w:cs="Arial"/>
                 <w:color w:val="262626"/>
                 <w:kern w:val="0"/>
                 <w:lang w:eastAsia="pt-BR"/>
@@ -921,7 +865,7 @@
       </w:tr>
       <w:tr>
         <w:trPr>
-          <w:trHeight w:val="300" w:hRule="atLeast"/>
+          <w:trHeight w:val="300"/>
         </w:trPr>
         <w:tc>
           <w:tcPr>
@@ -931,18 +875,16 @@
               <w:bottom w:val="single" w:sz="4" w:space="0" w:color="000000"/>
               <w:right w:val="single" w:sz="4" w:space="0" w:color="000000"/>
             </w:tcBorders>
-            <w:shd w:color="000000" w:fill="FF0000" w:val="clear"/>
-            <w:vAlign w:val="bottom"/>
-          </w:tcPr>
-          <w:p>
-            <w:pPr>
-              <w:pStyle w:val="Normal"/>
-              <w:spacing w:lineRule="auto" w:line="240" w:before="0" w:after="0"/>
-              <w:rPr/>
-            </w:pPr>
-            <w:r>
-              <w:rPr>
-                <w:rFonts w:eastAsia="Times New Roman" w:cs="Arial" w:ascii="Arial" w:hAnsi="Arial"/>
+            <w:shd w:val="clear" w:color="000000" w:fill="FF0000"/>
+            <w:vAlign w:val="bottom"/>
+          </w:tcPr>
+          <w:p>
+            <w:pPr>
+              <w:spacing w:after="0" w:line="240" w:lineRule="auto"/>
+            </w:pPr>
+            <w:r>
+              <w:rPr>
+                <w:rFonts w:ascii="Arial" w:eastAsia="Times New Roman" w:hAnsi="Arial" w:cs="Arial"/>
                 <w:color w:val="000000"/>
                 <w:kern w:val="0"/>
                 <w:lang w:eastAsia="pt-BR"/>
@@ -952,19 +894,76 @@
             </w:r>
             <w:r>
               <w:rPr>
-                <w:rFonts w:eastAsia="Times New Roman" w:cs="Arial" w:ascii="Arial" w:hAnsi="Arial"/>
+                <w:rFonts w:ascii="Arial" w:eastAsia="Times New Roman" w:hAnsi="Arial" w:cs="Arial"/>
                 <w:color w:val="000000"/>
                 <w:kern w:val="0"/>
                 <w:lang w:eastAsia="pt-BR"/>
                 <w14:ligatures w14:val="none"/>
               </w:rPr>
-              <w:t>8</w:t>
-            </w:r>
-            <w:r>
-              <w:rPr>
-                <w:rFonts w:eastAsia="Times New Roman" w:cs="Arial" w:ascii="Arial" w:hAnsi="Arial"/>
+              <w:t>5</w:t>
+            </w:r>
+            <w:r>
+              <w:rPr>
+                <w:rFonts w:ascii="Arial" w:eastAsia="Times New Roman" w:hAnsi="Arial" w:cs="Arial"/>
                 <w:color w:val="000000"/>
                 <w:kern w:val="0"/>
+                <w:highlight w:val="red"/>
+                <w:lang w:eastAsia="pt-BR"/>
+                <w14:ligatures w14:val="none"/>
+              </w:rPr>
+              <w:t>°</w:t>
+            </w:r>
+            <w:r>
+              <w:rPr>
+                <w:rFonts w:ascii="Arial" w:eastAsia="Times New Roman" w:hAnsi="Arial" w:cs="Arial"/>
+                <w:color w:val="000000"/>
+                <w:kern w:val="0"/>
+                <w:lang w:eastAsia="pt-BR"/>
+                <w14:ligatures w14:val="none"/>
+              </w:rPr>
+              <w:t>C</w:t>
+            </w:r>
+          </w:p>
+        </w:tc>
+        <w:tc>
+          <w:tcPr>
+            <w:tcW w:w="1430" w:type="dxa"/>
+            <w:tcBorders>
+              <w:bottom w:val="single" w:sz="4" w:space="0" w:color="000000"/>
+              <w:right w:val="single" w:sz="4" w:space="0" w:color="000000"/>
+            </w:tcBorders>
+            <w:shd w:val="clear" w:color="000000" w:fill="FFC000"/>
+            <w:vAlign w:val="bottom"/>
+          </w:tcPr>
+          <w:p>
+            <w:pPr>
+              <w:spacing w:after="0" w:line="240" w:lineRule="auto"/>
+            </w:pPr>
+            <w:r>
+              <w:rPr>
+                <w:rFonts w:ascii="Arial" w:eastAsia="Times New Roman" w:hAnsi="Arial" w:cs="Arial"/>
+                <w:color w:val="000000"/>
+                <w:kern w:val="0"/>
+                <w:lang w:eastAsia="pt-BR"/>
+                <w14:ligatures w14:val="none"/>
+              </w:rPr>
+              <w:t>-1</w:t>
+            </w:r>
+            <w:r>
+              <w:rPr>
+                <w:rFonts w:ascii="Arial" w:eastAsia="Times New Roman" w:hAnsi="Arial" w:cs="Arial"/>
+                <w:color w:val="000000"/>
+                <w:kern w:val="0"/>
+                <w:lang w:eastAsia="pt-BR"/>
+                <w14:ligatures w14:val="none"/>
+              </w:rPr>
+              <w:t>6</w:t>
+            </w:r>
+            <w:r>
+              <w:rPr>
+                <w:rFonts w:ascii="Arial" w:eastAsia="Times New Roman" w:hAnsi="Arial" w:cs="Arial"/>
+                <w:color w:val="000000"/>
+                <w:kern w:val="0"/>
                 <w:lang w:eastAsia="pt-BR"/>
                 <w14:ligatures w14:val="none"/>
               </w:rPr>
@@ -974,77 +973,58 @@
         </w:tc>
         <w:tc>
           <w:tcPr>
-            <w:tcW w:w="1430" w:type="dxa"/>
-            <w:tcBorders>
-              <w:bottom w:val="single" w:sz="4" w:space="0" w:color="000000"/>
-              <w:right w:val="single" w:sz="4" w:space="0" w:color="000000"/>
-            </w:tcBorders>
-            <w:shd w:color="000000" w:fill="FFC000" w:val="clear"/>
-            <w:vAlign w:val="bottom"/>
-          </w:tcPr>
-          <w:p>
-            <w:pPr>
-              <w:pStyle w:val="Normal"/>
-              <w:spacing w:lineRule="auto" w:line="240" w:before="0" w:after="0"/>
-              <w:rPr/>
-            </w:pPr>
-            <w:r>
-              <w:rPr>
-                <w:rFonts w:eastAsia="Times New Roman" w:cs="Arial" w:ascii="Arial" w:hAnsi="Arial"/>
+            <w:tcW w:w="1037" w:type="dxa"/>
+            <w:tcBorders>
+              <w:bottom w:val="single" w:sz="4" w:space="0" w:color="000000"/>
+              <w:right w:val="single" w:sz="4" w:space="0" w:color="000000"/>
+            </w:tcBorders>
+            <w:shd w:val="clear" w:color="000000" w:fill="FFFF00"/>
+            <w:vAlign w:val="bottom"/>
+          </w:tcPr>
+          <w:p>
+            <w:pPr>
+              <w:spacing w:after="0" w:line="240" w:lineRule="auto"/>
+            </w:pPr>
+            <w:r>
+              <w:rPr>
+                <w:rFonts w:ascii="Arial" w:eastAsia="Times New Roman" w:hAnsi="Arial" w:cs="Arial"/>
                 <w:color w:val="000000"/>
                 <w:kern w:val="0"/>
                 <w:lang w:eastAsia="pt-BR"/>
                 <w14:ligatures w14:val="none"/>
               </w:rPr>
-              <w:t>-17°C</w:t>
-            </w:r>
-          </w:p>
-        </w:tc>
-        <w:tc>
-          <w:tcPr>
-            <w:tcW w:w="1037" w:type="dxa"/>
-            <w:tcBorders>
-              <w:bottom w:val="single" w:sz="4" w:space="0" w:color="000000"/>
-              <w:right w:val="single" w:sz="4" w:space="0" w:color="000000"/>
-            </w:tcBorders>
-            <w:shd w:color="000000" w:fill="FFFF00" w:val="clear"/>
-            <w:vAlign w:val="bottom"/>
-          </w:tcPr>
-          <w:p>
-            <w:pPr>
-              <w:pStyle w:val="Normal"/>
-              <w:spacing w:lineRule="auto" w:line="240" w:before="0" w:after="0"/>
-              <w:rPr/>
-            </w:pPr>
-            <w:r>
-              <w:rPr>
-                <w:rFonts w:eastAsia="Times New Roman" w:cs="Arial" w:ascii="Arial" w:hAnsi="Arial"/>
+              <w:t>-1</w:t>
+            </w:r>
+            <w:r>
+              <w:rPr>
+                <w:rFonts w:ascii="Arial" w:eastAsia="Times New Roman" w:hAnsi="Arial" w:cs="Arial"/>
                 <w:color w:val="000000"/>
                 <w:kern w:val="0"/>
                 <w:lang w:eastAsia="pt-BR"/>
                 <w14:ligatures w14:val="none"/>
               </w:rPr>
-              <w:t>-1</w:t>
-            </w:r>
-            <w:r>
-              <w:rPr>
-                <w:rFonts w:eastAsia="Times New Roman" w:cs="Arial" w:ascii="Arial" w:hAnsi="Arial"/>
+              <w:t>7</w:t>
+            </w:r>
+            <w:r>
+              <w:rPr>
+                <w:rFonts w:ascii="Arial" w:eastAsia="Times New Roman" w:hAnsi="Arial" w:cs="Arial"/>
                 <w:color w:val="000000"/>
                 <w:kern w:val="0"/>
                 <w:lang w:eastAsia="pt-BR"/>
                 <w14:ligatures w14:val="none"/>
               </w:rPr>
-              <w:t>6</w:t>
-            </w:r>
-            <w:r>
-              <w:rPr>
-                <w:rFonts w:eastAsia="Times New Roman" w:cs="Arial" w:ascii="Arial" w:hAnsi="Arial"/>
+              <w:t xml:space="preserve"> °</w:t>
+            </w:r>
+            <w:r>
+              <w:rPr>
+                <w:rFonts w:ascii="Arial" w:eastAsia="Times New Roman" w:hAnsi="Arial" w:cs="Arial"/>
                 <w:color w:val="000000"/>
                 <w:kern w:val="0"/>
-                <w:lang w:eastAsia="pt-BR"/>
-                <w14:ligatures w14:val="none"/>
-              </w:rPr>
-              <w:t xml:space="preserve"> °C</w:t>
+                <w:highlight w:val="yellow"/>
+                <w:lang w:eastAsia="pt-BR"/>
+                <w14:ligatures w14:val="none"/>
+              </w:rPr>
+              <w:t>C</w:t>
             </w:r>
           </w:p>
         </w:tc>
@@ -1055,15 +1035,14 @@
               <w:bottom w:val="single" w:sz="4" w:space="0" w:color="000000"/>
               <w:right w:val="single" w:sz="4" w:space="0" w:color="000000"/>
             </w:tcBorders>
-            <w:shd w:color="000000" w:fill="92D050" w:val="clear"/>
-            <w:vAlign w:val="bottom"/>
-          </w:tcPr>
-          <w:p>
-            <w:pPr>
-              <w:pStyle w:val="Normal"/>
-              <w:spacing w:lineRule="auto" w:line="240" w:before="0" w:after="0"/>
-              <w:rPr>
-                <w:rFonts w:ascii="Arial" w:hAnsi="Arial" w:eastAsia="Times New Roman" w:cs="Arial"/>
+            <w:shd w:val="clear" w:color="000000" w:fill="92D050"/>
+            <w:vAlign w:val="bottom"/>
+          </w:tcPr>
+          <w:p>
+            <w:pPr>
+              <w:spacing w:after="0" w:line="240" w:lineRule="auto"/>
+              <w:rPr>
+                <w:rFonts w:ascii="Arial" w:eastAsia="Times New Roman" w:hAnsi="Arial" w:cs="Arial"/>
                 <w:color w:val="000000"/>
                 <w:kern w:val="0"/>
                 <w:lang w:eastAsia="pt-BR"/>
@@ -1072,7 +1051,7 @@
             </w:pPr>
             <w:r>
               <w:rPr>
-                <w:rFonts w:eastAsia="Times New Roman" w:cs="Arial" w:ascii="Arial" w:hAnsi="Arial"/>
+                <w:rFonts w:ascii="Arial" w:eastAsia="Times New Roman" w:hAnsi="Arial" w:cs="Arial"/>
                 <w:color w:val="000000"/>
                 <w:kern w:val="0"/>
                 <w:lang w:eastAsia="pt-BR"/>
@@ -1089,18 +1068,16 @@
               <w:bottom w:val="single" w:sz="4" w:space="0" w:color="000000"/>
               <w:right w:val="single" w:sz="4" w:space="0" w:color="000000"/>
             </w:tcBorders>
-            <w:shd w:color="000000" w:fill="92D050" w:val="clear"/>
-            <w:vAlign w:val="bottom"/>
-          </w:tcPr>
-          <w:p>
-            <w:pPr>
-              <w:pStyle w:val="Normal"/>
-              <w:spacing w:lineRule="auto" w:line="240" w:before="0" w:after="0"/>
-              <w:rPr/>
-            </w:pPr>
-            <w:r>
-              <w:rPr>
-                <w:rFonts w:eastAsia="Times New Roman" w:cs="Arial" w:ascii="Arial" w:hAnsi="Arial"/>
+            <w:shd w:val="clear" w:color="000000" w:fill="92D050"/>
+            <w:vAlign w:val="bottom"/>
+          </w:tcPr>
+          <w:p>
+            <w:pPr>
+              <w:spacing w:after="0" w:line="240" w:lineRule="auto"/>
+            </w:pPr>
+            <w:r>
+              <w:rPr>
+                <w:rFonts w:ascii="Arial" w:eastAsia="Times New Roman" w:hAnsi="Arial" w:cs="Arial"/>
                 <w:color w:val="000000"/>
                 <w:kern w:val="0"/>
                 <w:lang w:eastAsia="pt-BR"/>
@@ -1117,24 +1094,33 @@
               <w:bottom w:val="single" w:sz="4" w:space="0" w:color="000000"/>
               <w:right w:val="single" w:sz="4" w:space="0" w:color="000000"/>
             </w:tcBorders>
-            <w:shd w:color="000000" w:fill="FFFF00" w:val="clear"/>
-            <w:vAlign w:val="bottom"/>
-          </w:tcPr>
-          <w:p>
-            <w:pPr>
-              <w:pStyle w:val="Normal"/>
-              <w:spacing w:lineRule="auto" w:line="240" w:before="0" w:after="0"/>
-              <w:rPr/>
-            </w:pPr>
-            <w:r>
-              <w:rPr>
-                <w:rFonts w:eastAsia="Times New Roman" w:cs="Arial" w:ascii="Arial" w:hAnsi="Arial"/>
+            <w:shd w:val="clear" w:color="000000" w:fill="FFFF00"/>
+            <w:vAlign w:val="bottom"/>
+          </w:tcPr>
+          <w:p>
+            <w:pPr>
+              <w:spacing w:after="0" w:line="240" w:lineRule="auto"/>
+            </w:pPr>
+            <w:r>
+              <w:rPr>
+                <w:rFonts w:ascii="Arial" w:eastAsia="Times New Roman" w:hAnsi="Arial" w:cs="Arial"/>
                 <w:color w:val="000000"/>
                 <w:kern w:val="0"/>
                 <w:lang w:eastAsia="pt-BR"/>
                 <w14:ligatures w14:val="none"/>
               </w:rPr>
-              <w:t>-26 °C</w:t>
+              <w:t>-26 °</w:t>
+            </w:r>
+            <w:r>
+              <w:rPr>
+                <w:rFonts w:ascii="Arial" w:eastAsia="Times New Roman" w:hAnsi="Arial" w:cs="Arial"/>
+                <w:color w:val="000000"/>
+                <w:kern w:val="0"/>
+                <w:highlight w:val="yellow"/>
+                <w:lang w:eastAsia="pt-BR"/>
+                <w14:ligatures w14:val="none"/>
+              </w:rPr>
+              <w:t>C</w:t>
             </w:r>
           </w:p>
         </w:tc>
@@ -1145,18 +1131,16 @@
               <w:bottom w:val="single" w:sz="4" w:space="0" w:color="000000"/>
               <w:right w:val="single" w:sz="4" w:space="0" w:color="000000"/>
             </w:tcBorders>
-            <w:shd w:color="000000" w:fill="FFC000" w:val="clear"/>
-            <w:vAlign w:val="bottom"/>
-          </w:tcPr>
-          <w:p>
-            <w:pPr>
-              <w:pStyle w:val="Normal"/>
-              <w:spacing w:lineRule="auto" w:line="240" w:before="0" w:after="0"/>
-              <w:rPr/>
-            </w:pPr>
-            <w:r>
-              <w:rPr>
-                <w:rFonts w:eastAsia="Times New Roman" w:cs="Arial" w:ascii="Arial" w:hAnsi="Arial"/>
+            <w:shd w:val="clear" w:color="000000" w:fill="FFC000"/>
+            <w:vAlign w:val="bottom"/>
+          </w:tcPr>
+          <w:p>
+            <w:pPr>
+              <w:spacing w:after="0" w:line="240" w:lineRule="auto"/>
+            </w:pPr>
+            <w:r>
+              <w:rPr>
+                <w:rFonts w:ascii="Arial" w:eastAsia="Times New Roman" w:hAnsi="Arial" w:cs="Arial"/>
                 <w:color w:val="000000"/>
                 <w:kern w:val="0"/>
                 <w:lang w:eastAsia="pt-BR"/>
@@ -1173,15 +1157,14 @@
               <w:bottom w:val="single" w:sz="4" w:space="0" w:color="000000"/>
               <w:right w:val="single" w:sz="4" w:space="0" w:color="000000"/>
             </w:tcBorders>
-            <w:shd w:color="000000" w:fill="FF0000" w:val="clear"/>
-            <w:vAlign w:val="bottom"/>
-          </w:tcPr>
-          <w:p>
-            <w:pPr>
-              <w:pStyle w:val="Normal"/>
-              <w:spacing w:lineRule="auto" w:line="240" w:before="0" w:after="0"/>
-              <w:rPr>
-                <w:rFonts w:ascii="Arial" w:hAnsi="Arial" w:eastAsia="Times New Roman" w:cs="Arial"/>
+            <w:shd w:val="clear" w:color="000000" w:fill="FF0000"/>
+            <w:vAlign w:val="bottom"/>
+          </w:tcPr>
+          <w:p>
+            <w:pPr>
+              <w:spacing w:after="0" w:line="240" w:lineRule="auto"/>
+              <w:rPr>
+                <w:rFonts w:ascii="Arial" w:eastAsia="Times New Roman" w:hAnsi="Arial" w:cs="Arial"/>
                 <w:color w:val="000000"/>
                 <w:kern w:val="0"/>
                 <w:lang w:eastAsia="pt-BR"/>
@@ -1190,13 +1173,24 @@
             </w:pPr>
             <w:r>
               <w:rPr>
-                <w:rFonts w:eastAsia="Times New Roman" w:cs="Arial" w:ascii="Arial" w:hAnsi="Arial"/>
+                <w:rFonts w:ascii="Arial" w:eastAsia="Times New Roman" w:hAnsi="Arial" w:cs="Arial"/>
                 <w:color w:val="000000"/>
                 <w:kern w:val="0"/>
                 <w:lang w:eastAsia="pt-BR"/>
                 <w14:ligatures w14:val="none"/>
               </w:rPr>
-              <w:t>-28 °C</w:t>
+              <w:t>-28 °</w:t>
+            </w:r>
+            <w:r>
+              <w:rPr>
+                <w:rFonts w:ascii="Arial" w:eastAsia="Times New Roman" w:hAnsi="Arial" w:cs="Arial"/>
+                <w:color w:val="000000"/>
+                <w:kern w:val="0"/>
+                <w:highlight w:val="red"/>
+                <w:lang w:eastAsia="pt-BR"/>
+                <w14:ligatures w14:val="none"/>
+              </w:rPr>
+              <w:t>C</w:t>
             </w:r>
           </w:p>
         </w:tc>
@@ -1204,39 +1198,29 @@
     </w:tbl>
     <w:p>
       <w:pPr>
-        <w:pStyle w:val="Normal"/>
         <w:jc w:val="both"/>
         <w:rPr>
           <w:rFonts w:ascii="Arial" w:hAnsi="Arial" w:cs="Arial"/>
         </w:rPr>
       </w:pPr>
-      <w:r>
-        <w:rPr>
-          <w:rFonts w:cs="Arial" w:ascii="Arial" w:hAnsi="Arial"/>
-        </w:rPr>
-      </w:r>
     </w:p>
     <w:tbl>
       <w:tblPr>
-        <w:tblpPr w:vertAnchor="page" w:horzAnchor="page" w:leftFromText="141" w:rightFromText="141" w:tblpX="3991" w:tblpY="4531"/>
+        <w:tblpPr w:leftFromText="141" w:rightFromText="141" w:vertAnchor="page" w:horzAnchor="page" w:tblpX="3991" w:tblpY="4531"/>
         <w:tblW w:w="4920" w:type="dxa"/>
-        <w:jc w:val="left"/>
-        <w:tblInd w:w="0" w:type="dxa"/>
         <w:tblCellMar>
-          <w:top w:w="0" w:type="dxa"/>
           <w:left w:w="70" w:type="dxa"/>
-          <w:bottom w:w="0" w:type="dxa"/>
           <w:right w:w="70" w:type="dxa"/>
         </w:tblCellMar>
-        <w:tblLook w:firstRow="1" w:noVBand="1" w:lastRow="0" w:firstColumn="1" w:lastColumn="0" w:noHBand="0" w:val="04a0"/>
+        <w:tblLook w:val="04A0" w:firstRow="1" w:lastRow="0" w:firstColumn="1" w:lastColumn="0" w:noHBand="0" w:noVBand="1"/>
       </w:tblPr>
       <w:tblGrid>
-        <w:gridCol w:w="2739"/>
+        <w:gridCol w:w="2740"/>
         <w:gridCol w:w="2180"/>
       </w:tblGrid>
       <w:tr>
         <w:trPr>
-          <w:trHeight w:val="300" w:hRule="atLeast"/>
+          <w:trHeight w:val="300"/>
         </w:trPr>
         <w:tc>
           <w:tcPr>
@@ -1247,18 +1231,16 @@
               <w:bottom w:val="single" w:sz="4" w:space="0" w:color="000000"/>
               <w:right w:val="single" w:sz="4" w:space="0" w:color="000000"/>
             </w:tcBorders>
-            <w:shd w:color="auto" w:fill="auto" w:val="clear"/>
-            <w:vAlign w:val="bottom"/>
-          </w:tcPr>
-          <w:p>
-            <w:pPr>
-              <w:pStyle w:val="Normal"/>
-              <w:spacing w:lineRule="auto" w:line="240" w:before="0" w:after="0"/>
-              <w:rPr/>
-            </w:pPr>
-            <w:r>
-              <w:rPr>
-                <w:rFonts w:eastAsia="Times New Roman" w:cs="Arial" w:ascii="Arial" w:hAnsi="Arial"/>
+            <w:shd w:val="clear" w:color="auto" w:fill="auto"/>
+            <w:vAlign w:val="bottom"/>
+          </w:tcPr>
+          <w:p>
+            <w:pPr>
+              <w:spacing w:after="0" w:line="240" w:lineRule="auto"/>
+            </w:pPr>
+            <w:r>
+              <w:rPr>
+                <w:rFonts w:ascii="Arial" w:eastAsia="Times New Roman" w:hAnsi="Arial" w:cs="Arial"/>
                 <w:color w:val="404040"/>
                 <w:kern w:val="0"/>
                 <w:lang w:eastAsia="pt-BR"/>
@@ -1278,20 +1260,18 @@
               <w:bottom w:val="single" w:sz="4" w:space="0" w:color="000000"/>
               <w:right w:val="single" w:sz="4" w:space="0" w:color="000000"/>
             </w:tcBorders>
-            <w:shd w:color="auto" w:fill="auto" w:val="clear"/>
-            <w:vAlign w:val="bottom"/>
-          </w:tcPr>
-          <w:p>
-            <w:pPr>
-              <w:pStyle w:val="Normal"/>
-              <w:spacing w:lineRule="auto" w:line="240" w:before="0" w:after="0"/>
-              <w:rPr/>
+            <w:shd w:val="clear" w:color="auto" w:fill="auto"/>
+            <w:vAlign w:val="bottom"/>
+          </w:tcPr>
+          <w:p>
+            <w:pPr>
+              <w:spacing w:after="0" w:line="240" w:lineRule="auto"/>
             </w:pPr>
             <w:bookmarkStart w:id="1" w:name="__UnoMark__315_3942889308"/>
             <w:bookmarkEnd w:id="1"/>
             <w:r>
               <w:rPr>
-                <w:rFonts w:eastAsia="Times New Roman" w:cs="Arial" w:ascii="Arial" w:hAnsi="Arial"/>
+                <w:rFonts w:ascii="Arial" w:eastAsia="Times New Roman" w:hAnsi="Arial" w:cs="Arial"/>
                 <w:color w:val="404040"/>
                 <w:kern w:val="0"/>
                 <w:lang w:eastAsia="pt-BR"/>
@@ -1306,7 +1286,7 @@
       </w:tr>
       <w:tr>
         <w:trPr>
-          <w:trHeight w:val="300" w:hRule="atLeast"/>
+          <w:trHeight w:val="300"/>
         </w:trPr>
         <w:tc>
           <w:tcPr>
@@ -1316,20 +1296,18 @@
               <w:bottom w:val="single" w:sz="4" w:space="0" w:color="000000"/>
               <w:right w:val="single" w:sz="4" w:space="0" w:color="000000"/>
             </w:tcBorders>
-            <w:shd w:color="000000" w:fill="E7E6E6" w:val="clear"/>
-            <w:vAlign w:val="bottom"/>
-          </w:tcPr>
-          <w:p>
-            <w:pPr>
-              <w:pStyle w:val="Normal"/>
-              <w:spacing w:lineRule="auto" w:line="240" w:before="0" w:after="0"/>
-              <w:rPr/>
+            <w:shd w:val="clear" w:color="000000" w:fill="E7E6E6"/>
+            <w:vAlign w:val="bottom"/>
+          </w:tcPr>
+          <w:p>
+            <w:pPr>
+              <w:spacing w:after="0" w:line="240" w:lineRule="auto"/>
             </w:pPr>
             <w:bookmarkStart w:id="3" w:name="__UnoMark__317_3942889308"/>
             <w:bookmarkEnd w:id="3"/>
             <w:r>
               <w:rPr>
-                <w:rFonts w:eastAsia="Times New Roman" w:cs="Arial" w:ascii="Arial" w:hAnsi="Arial"/>
+                <w:rFonts w:ascii="Arial" w:eastAsia="Times New Roman" w:hAnsi="Arial" w:cs="Arial"/>
                 <w:color w:val="404040"/>
                 <w:kern w:val="0"/>
                 <w:lang w:eastAsia="pt-BR"/>
@@ -1348,36 +1326,24 @@
               <w:bottom w:val="single" w:sz="4" w:space="0" w:color="000000"/>
               <w:right w:val="single" w:sz="4" w:space="0" w:color="000000"/>
             </w:tcBorders>
-            <w:shd w:color="000000" w:fill="E7E6E6" w:val="clear"/>
-            <w:vAlign w:val="bottom"/>
-          </w:tcPr>
-          <w:p>
-            <w:pPr>
-              <w:pStyle w:val="Normal"/>
-              <w:spacing w:lineRule="auto" w:line="240" w:before="0" w:after="0"/>
-              <w:rPr/>
+            <w:shd w:val="clear" w:color="000000" w:fill="E7E6E6"/>
+            <w:vAlign w:val="bottom"/>
+          </w:tcPr>
+          <w:p>
+            <w:pPr>
+              <w:spacing w:after="0" w:line="240" w:lineRule="auto"/>
             </w:pPr>
             <w:bookmarkStart w:id="5" w:name="__UnoMark__319_3942889308"/>
             <w:bookmarkEnd w:id="5"/>
             <w:r>
               <w:rPr>
-                <w:rFonts w:eastAsia="Times New Roman" w:cs="Arial" w:ascii="Arial" w:hAnsi="Arial"/>
+                <w:rFonts w:ascii="Arial" w:eastAsia="Times New Roman" w:hAnsi="Arial" w:cs="Arial"/>
                 <w:color w:val="404040"/>
                 <w:kern w:val="0"/>
                 <w:lang w:eastAsia="pt-BR"/>
                 <w14:ligatures w14:val="none"/>
               </w:rPr>
-              <w:t xml:space="preserve"> </w:t>
-            </w:r>
-            <w:r>
-              <w:rPr>
-                <w:rFonts w:eastAsia="Times New Roman" w:cs="Arial" w:ascii="Arial" w:hAnsi="Arial"/>
-                <w:color w:val="404040"/>
-                <w:kern w:val="0"/>
-                <w:lang w:eastAsia="pt-BR"/>
-                <w14:ligatures w14:val="none"/>
-              </w:rPr>
-              <w:t>&lt; 60mA</w:t>
+              <w:t xml:space="preserve"> &lt; 60mA</w:t>
             </w:r>
             <w:bookmarkStart w:id="6" w:name="__UnoMark__320_3942889308"/>
             <w:bookmarkEnd w:id="6"/>
@@ -1386,7 +1352,7 @@
       </w:tr>
       <w:tr>
         <w:trPr>
-          <w:trHeight w:val="300" w:hRule="atLeast"/>
+          <w:trHeight w:val="300"/>
         </w:trPr>
         <w:tc>
           <w:tcPr>
@@ -1396,20 +1362,18 @@
               <w:bottom w:val="single" w:sz="4" w:space="0" w:color="000000"/>
               <w:right w:val="single" w:sz="4" w:space="0" w:color="000000"/>
             </w:tcBorders>
-            <w:shd w:color="auto" w:fill="auto" w:val="clear"/>
-            <w:vAlign w:val="bottom"/>
-          </w:tcPr>
-          <w:p>
-            <w:pPr>
-              <w:pStyle w:val="Normal"/>
-              <w:spacing w:lineRule="auto" w:line="240" w:before="0" w:after="0"/>
-              <w:rPr/>
+            <w:shd w:val="clear" w:color="auto" w:fill="auto"/>
+            <w:vAlign w:val="bottom"/>
+          </w:tcPr>
+          <w:p>
+            <w:pPr>
+              <w:spacing w:after="0" w:line="240" w:lineRule="auto"/>
             </w:pPr>
             <w:bookmarkStart w:id="7" w:name="__UnoMark__321_3942889308"/>
             <w:bookmarkEnd w:id="7"/>
             <w:r>
               <w:rPr>
-                <w:rFonts w:eastAsia="Times New Roman" w:cs="Arial" w:ascii="Arial" w:hAnsi="Arial"/>
+                <w:rFonts w:ascii="Arial" w:eastAsia="Times New Roman" w:hAnsi="Arial" w:cs="Arial"/>
                 <w:color w:val="404040"/>
                 <w:kern w:val="0"/>
                 <w:lang w:eastAsia="pt-BR"/>
@@ -1428,36 +1392,24 @@
               <w:bottom w:val="single" w:sz="4" w:space="0" w:color="000000"/>
               <w:right w:val="single" w:sz="4" w:space="0" w:color="000000"/>
             </w:tcBorders>
-            <w:shd w:color="auto" w:fill="auto" w:val="clear"/>
-            <w:vAlign w:val="bottom"/>
-          </w:tcPr>
-          <w:p>
-            <w:pPr>
-              <w:pStyle w:val="Normal"/>
-              <w:spacing w:lineRule="auto" w:line="240" w:before="0" w:after="0"/>
-              <w:rPr/>
+            <w:shd w:val="clear" w:color="auto" w:fill="auto"/>
+            <w:vAlign w:val="bottom"/>
+          </w:tcPr>
+          <w:p>
+            <w:pPr>
+              <w:spacing w:after="0" w:line="240" w:lineRule="auto"/>
             </w:pPr>
             <w:bookmarkStart w:id="9" w:name="__UnoMark__323_3942889308"/>
             <w:bookmarkEnd w:id="9"/>
             <w:r>
               <w:rPr>
-                <w:rFonts w:eastAsia="Times New Roman" w:cs="Arial" w:ascii="Arial" w:hAnsi="Arial"/>
+                <w:rFonts w:ascii="Arial" w:eastAsia="Times New Roman" w:hAnsi="Arial" w:cs="Arial"/>
                 <w:color w:val="404040"/>
                 <w:kern w:val="0"/>
                 <w:lang w:eastAsia="pt-BR"/>
                 <w14:ligatures w14:val="none"/>
               </w:rPr>
-              <w:t xml:space="preserve"> </w:t>
-            </w:r>
-            <w:r>
-              <w:rPr>
-                <w:rFonts w:eastAsia="Times New Roman" w:cs="Arial" w:ascii="Arial" w:hAnsi="Arial"/>
-                <w:color w:val="404040"/>
-                <w:kern w:val="0"/>
-                <w:lang w:eastAsia="pt-BR"/>
-                <w14:ligatures w14:val="none"/>
-              </w:rPr>
-              <w:t>-55° a +150° celsius</w:t>
+              <w:t xml:space="preserve"> -55° a +150° celsius</w:t>
             </w:r>
             <w:bookmarkStart w:id="10" w:name="__UnoMark__324_3942889308"/>
             <w:bookmarkEnd w:id="10"/>
@@ -1466,7 +1418,7 @@
       </w:tr>
       <w:tr>
         <w:trPr>
-          <w:trHeight w:val="300" w:hRule="atLeast"/>
+          <w:trHeight w:val="300"/>
         </w:trPr>
         <w:tc>
           <w:tcPr>
@@ -1476,20 +1428,18 @@
               <w:bottom w:val="single" w:sz="4" w:space="0" w:color="000000"/>
               <w:right w:val="single" w:sz="4" w:space="0" w:color="000000"/>
             </w:tcBorders>
-            <w:shd w:color="000000" w:fill="E7E6E6" w:val="clear"/>
-            <w:vAlign w:val="bottom"/>
-          </w:tcPr>
-          <w:p>
-            <w:pPr>
-              <w:pStyle w:val="Normal"/>
-              <w:spacing w:lineRule="auto" w:line="240" w:before="0" w:after="0"/>
-              <w:rPr/>
+            <w:shd w:val="clear" w:color="000000" w:fill="E7E6E6"/>
+            <w:vAlign w:val="bottom"/>
+          </w:tcPr>
+          <w:p>
+            <w:pPr>
+              <w:spacing w:after="0" w:line="240" w:lineRule="auto"/>
             </w:pPr>
             <w:bookmarkStart w:id="11" w:name="__UnoMark__325_3942889308"/>
             <w:bookmarkEnd w:id="11"/>
             <w:r>
               <w:rPr>
-                <w:rFonts w:eastAsia="Times New Roman" w:cs="Arial" w:ascii="Arial" w:hAnsi="Arial"/>
+                <w:rFonts w:ascii="Arial" w:eastAsia="Times New Roman" w:hAnsi="Arial" w:cs="Arial"/>
                 <w:color w:val="404040"/>
                 <w:kern w:val="0"/>
                 <w:lang w:eastAsia="pt-BR"/>
@@ -1508,20 +1458,18 @@
               <w:bottom w:val="single" w:sz="4" w:space="0" w:color="000000"/>
               <w:right w:val="single" w:sz="4" w:space="0" w:color="000000"/>
             </w:tcBorders>
-            <w:shd w:color="000000" w:fill="E7E6E6" w:val="clear"/>
-            <w:vAlign w:val="bottom"/>
-          </w:tcPr>
-          <w:p>
-            <w:pPr>
-              <w:pStyle w:val="Normal"/>
-              <w:spacing w:lineRule="auto" w:line="240" w:before="0" w:after="0"/>
-              <w:rPr/>
+            <w:shd w:val="clear" w:color="000000" w:fill="E7E6E6"/>
+            <w:vAlign w:val="bottom"/>
+          </w:tcPr>
+          <w:p>
+            <w:pPr>
+              <w:spacing w:after="0" w:line="240" w:lineRule="auto"/>
             </w:pPr>
             <w:bookmarkStart w:id="13" w:name="__UnoMark__327_3942889308"/>
             <w:bookmarkEnd w:id="13"/>
             <w:r>
               <w:rPr>
-                <w:rFonts w:eastAsia="Times New Roman" w:cs="Arial" w:ascii="Arial" w:hAnsi="Arial"/>
+                <w:rFonts w:ascii="Arial" w:eastAsia="Times New Roman" w:hAnsi="Arial" w:cs="Arial"/>
                 <w:color w:val="404040"/>
                 <w:kern w:val="0"/>
                 <w:lang w:eastAsia="pt-BR"/>
@@ -1536,7 +1484,7 @@
       </w:tr>
       <w:tr>
         <w:trPr>
-          <w:trHeight w:val="300" w:hRule="atLeast"/>
+          <w:trHeight w:val="300"/>
         </w:trPr>
         <w:tc>
           <w:tcPr>
@@ -1546,20 +1494,18 @@
               <w:bottom w:val="single" w:sz="4" w:space="0" w:color="000000"/>
               <w:right w:val="single" w:sz="4" w:space="0" w:color="000000"/>
             </w:tcBorders>
-            <w:shd w:color="auto" w:fill="auto" w:val="clear"/>
-            <w:vAlign w:val="bottom"/>
-          </w:tcPr>
-          <w:p>
-            <w:pPr>
-              <w:pStyle w:val="Normal"/>
-              <w:spacing w:lineRule="auto" w:line="240" w:before="0" w:after="0"/>
-              <w:rPr/>
+            <w:shd w:val="clear" w:color="auto" w:fill="auto"/>
+            <w:vAlign w:val="bottom"/>
+          </w:tcPr>
+          <w:p>
+            <w:pPr>
+              <w:spacing w:after="0" w:line="240" w:lineRule="auto"/>
             </w:pPr>
             <w:bookmarkStart w:id="15" w:name="__UnoMark__329_3942889308"/>
             <w:bookmarkEnd w:id="15"/>
             <w:r>
               <w:rPr>
-                <w:rFonts w:eastAsia="Times New Roman" w:cs="Arial" w:ascii="Arial" w:hAnsi="Arial"/>
+                <w:rFonts w:ascii="Arial" w:eastAsia="Times New Roman" w:hAnsi="Arial" w:cs="Arial"/>
                 <w:color w:val="404040"/>
                 <w:kern w:val="0"/>
                 <w:lang w:eastAsia="pt-BR"/>
@@ -1578,20 +1524,18 @@
               <w:bottom w:val="single" w:sz="4" w:space="0" w:color="000000"/>
               <w:right w:val="single" w:sz="4" w:space="0" w:color="000000"/>
             </w:tcBorders>
-            <w:shd w:color="auto" w:fill="auto" w:val="clear"/>
-            <w:vAlign w:val="bottom"/>
-          </w:tcPr>
-          <w:p>
-            <w:pPr>
-              <w:pStyle w:val="Normal"/>
-              <w:spacing w:lineRule="auto" w:line="240" w:before="0" w:after="0"/>
-              <w:rPr/>
+            <w:shd w:val="clear" w:color="auto" w:fill="auto"/>
+            <w:vAlign w:val="bottom"/>
+          </w:tcPr>
+          <w:p>
+            <w:pPr>
+              <w:spacing w:after="0" w:line="240" w:lineRule="auto"/>
             </w:pPr>
             <w:bookmarkStart w:id="17" w:name="__UnoMark__331_3942889308"/>
             <w:bookmarkEnd w:id="17"/>
             <w:r>
               <w:rPr>
-                <w:rFonts w:eastAsia="Times New Roman" w:cs="Arial" w:ascii="Arial" w:hAnsi="Arial"/>
+                <w:rFonts w:ascii="Arial" w:eastAsia="Times New Roman" w:hAnsi="Arial" w:cs="Arial"/>
                 <w:color w:val="404040"/>
                 <w:kern w:val="0"/>
                 <w:lang w:eastAsia="pt-BR"/>
@@ -1606,7 +1550,7 @@
       </w:tr>
       <w:tr>
         <w:trPr>
-          <w:trHeight w:val="300" w:hRule="atLeast"/>
+          <w:trHeight w:val="300"/>
         </w:trPr>
         <w:tc>
           <w:tcPr>
@@ -1616,20 +1560,18 @@
               <w:bottom w:val="single" w:sz="4" w:space="0" w:color="000000"/>
               <w:right w:val="single" w:sz="4" w:space="0" w:color="000000"/>
             </w:tcBorders>
-            <w:shd w:color="000000" w:fill="E7E6E6" w:val="clear"/>
-            <w:vAlign w:val="bottom"/>
-          </w:tcPr>
-          <w:p>
-            <w:pPr>
-              <w:pStyle w:val="Normal"/>
-              <w:spacing w:lineRule="auto" w:line="240" w:before="0" w:after="0"/>
-              <w:rPr/>
+            <w:shd w:val="clear" w:color="000000" w:fill="E7E6E6"/>
+            <w:vAlign w:val="bottom"/>
+          </w:tcPr>
+          <w:p>
+            <w:pPr>
+              <w:spacing w:after="0" w:line="240" w:lineRule="auto"/>
             </w:pPr>
             <w:bookmarkStart w:id="19" w:name="__UnoMark__333_3942889308"/>
             <w:bookmarkEnd w:id="19"/>
             <w:r>
               <w:rPr>
-                <w:rFonts w:eastAsia="Times New Roman" w:cs="Arial" w:ascii="Arial" w:hAnsi="Arial"/>
+                <w:rFonts w:ascii="Arial" w:eastAsia="Times New Roman" w:hAnsi="Arial" w:cs="Arial"/>
                 <w:color w:val="404040"/>
                 <w:kern w:val="0"/>
                 <w:lang w:eastAsia="pt-BR"/>
@@ -1648,20 +1590,18 @@
               <w:bottom w:val="single" w:sz="4" w:space="0" w:color="000000"/>
               <w:right w:val="single" w:sz="4" w:space="0" w:color="000000"/>
             </w:tcBorders>
-            <w:shd w:color="000000" w:fill="E7E6E6" w:val="clear"/>
-            <w:vAlign w:val="bottom"/>
-          </w:tcPr>
-          <w:p>
-            <w:pPr>
-              <w:pStyle w:val="Normal"/>
-              <w:spacing w:lineRule="auto" w:line="240" w:before="0" w:after="0"/>
-              <w:rPr/>
+            <w:shd w:val="clear" w:color="000000" w:fill="E7E6E6"/>
+            <w:vAlign w:val="bottom"/>
+          </w:tcPr>
+          <w:p>
+            <w:pPr>
+              <w:spacing w:after="0" w:line="240" w:lineRule="auto"/>
             </w:pPr>
             <w:bookmarkStart w:id="21" w:name="__UnoMark__335_3942889308"/>
             <w:bookmarkEnd w:id="21"/>
             <w:r>
               <w:rPr>
-                <w:rFonts w:eastAsia="Times New Roman" w:cs="Arial" w:ascii="Arial" w:hAnsi="Arial"/>
+                <w:rFonts w:ascii="Arial" w:eastAsia="Times New Roman" w:hAnsi="Arial" w:cs="Arial"/>
                 <w:color w:val="404040"/>
                 <w:kern w:val="0"/>
                 <w:lang w:eastAsia="pt-BR"/>
@@ -1676,7 +1616,7 @@
       </w:tr>
       <w:tr>
         <w:trPr>
-          <w:trHeight w:val="300" w:hRule="atLeast"/>
+          <w:trHeight w:val="300"/>
         </w:trPr>
         <w:tc>
           <w:tcPr>
@@ -1686,20 +1626,18 @@
               <w:bottom w:val="single" w:sz="4" w:space="0" w:color="000000"/>
               <w:right w:val="single" w:sz="4" w:space="0" w:color="000000"/>
             </w:tcBorders>
-            <w:shd w:color="auto" w:fill="auto" w:val="clear"/>
-            <w:vAlign w:val="bottom"/>
-          </w:tcPr>
-          <w:p>
-            <w:pPr>
-              <w:pStyle w:val="Normal"/>
-              <w:spacing w:lineRule="auto" w:line="240" w:before="0" w:after="0"/>
-              <w:rPr/>
+            <w:shd w:val="clear" w:color="auto" w:fill="auto"/>
+            <w:vAlign w:val="bottom"/>
+          </w:tcPr>
+          <w:p>
+            <w:pPr>
+              <w:spacing w:after="0" w:line="240" w:lineRule="auto"/>
             </w:pPr>
             <w:bookmarkStart w:id="23" w:name="__UnoMark__337_3942889308"/>
             <w:bookmarkEnd w:id="23"/>
             <w:r>
               <w:rPr>
-                <w:rFonts w:eastAsia="Times New Roman" w:cs="Arial" w:ascii="Arial" w:hAnsi="Arial"/>
+                <w:rFonts w:ascii="Arial" w:eastAsia="Times New Roman" w:hAnsi="Arial" w:cs="Arial"/>
                 <w:color w:val="404040"/>
                 <w:kern w:val="0"/>
                 <w:lang w:eastAsia="pt-BR"/>
@@ -1718,20 +1656,18 @@
               <w:bottom w:val="single" w:sz="4" w:space="0" w:color="000000"/>
               <w:right w:val="single" w:sz="4" w:space="0" w:color="000000"/>
             </w:tcBorders>
-            <w:shd w:color="auto" w:fill="auto" w:val="clear"/>
-            <w:vAlign w:val="bottom"/>
-          </w:tcPr>
-          <w:p>
-            <w:pPr>
-              <w:pStyle w:val="Normal"/>
-              <w:spacing w:lineRule="auto" w:line="240" w:before="0" w:after="0"/>
-              <w:rPr/>
+            <w:shd w:val="clear" w:color="auto" w:fill="auto"/>
+            <w:vAlign w:val="bottom"/>
+          </w:tcPr>
+          <w:p>
+            <w:pPr>
+              <w:spacing w:after="0" w:line="240" w:lineRule="auto"/>
             </w:pPr>
             <w:bookmarkStart w:id="25" w:name="__UnoMark__339_3942889308"/>
             <w:bookmarkEnd w:id="25"/>
             <w:r>
               <w:rPr>
-                <w:rFonts w:eastAsia="Times New Roman" w:cs="Arial" w:ascii="Arial" w:hAnsi="Arial"/>
+                <w:rFonts w:ascii="Arial" w:eastAsia="Times New Roman" w:hAnsi="Arial" w:cs="Arial"/>
                 <w:color w:val="404040"/>
                 <w:kern w:val="0"/>
                 <w:lang w:eastAsia="pt-BR"/>
@@ -1745,292 +1681,188 @@
     </w:tbl>
     <w:p>
       <w:pPr>
-        <w:pStyle w:val="Normal"/>
-        <w:spacing w:lineRule="auto" w:line="240"/>
+        <w:spacing w:line="240" w:lineRule="auto"/>
         <w:ind w:firstLine="709"/>
         <w:jc w:val="both"/>
         <w:rPr>
           <w:rFonts w:ascii="Arial" w:hAnsi="Arial" w:cs="Arial"/>
         </w:rPr>
       </w:pPr>
-      <w:r/>
       <w:r>
         <w:rPr>
-          <w:rFonts w:cs="Arial" w:ascii="Arial" w:hAnsi="Arial"/>
-        </w:rPr>
-        <w:t xml:space="preserve"> </w:t>
+          <w:rFonts w:ascii="Arial" w:hAnsi="Arial" w:cs="Arial"/>
+        </w:rPr>
+        <w:t xml:space="preserve"> Utilizaremos o sensor de temperatura LM35, sua faixa de medição é de -55ºC a +150ºC com uma precisão de ± 0,5ºC, sendo o sensor que irá suprir as necessidades do nosso projeto com muita eficiência, como apresentado na tabela abaixo:</w:t>
       </w:r>
+    </w:p>
+    <w:p>
+      <w:pPr>
+        <w:jc w:val="both"/>
+        <w:rPr>
+          <w:rFonts w:ascii="Arial" w:hAnsi="Arial" w:cs="Arial"/>
+        </w:rPr>
+      </w:pPr>
+    </w:p>
+    <w:p>
+      <w:pPr>
+        <w:jc w:val="both"/>
+        <w:rPr>
+          <w:rFonts w:ascii="Arial" w:hAnsi="Arial" w:cs="Arial"/>
+        </w:rPr>
+      </w:pPr>
+    </w:p>
+    <w:p>
+      <w:pPr>
+        <w:jc w:val="both"/>
+        <w:rPr>
+          <w:rFonts w:ascii="Arial" w:hAnsi="Arial" w:cs="Arial"/>
+        </w:rPr>
+      </w:pPr>
+    </w:p>
+    <w:p>
+      <w:pPr>
+        <w:jc w:val="both"/>
+        <w:rPr>
+          <w:rFonts w:ascii="Arial" w:hAnsi="Arial" w:cs="Arial"/>
+        </w:rPr>
+      </w:pPr>
+    </w:p>
+    <w:p>
+      <w:pPr>
+        <w:jc w:val="both"/>
+        <w:rPr>
+          <w:rFonts w:ascii="Arial" w:hAnsi="Arial" w:cs="Arial"/>
+        </w:rPr>
+      </w:pPr>
+    </w:p>
+    <w:p>
+      <w:pPr>
+        <w:jc w:val="both"/>
+        <w:rPr>
+          <w:rFonts w:ascii="Arial" w:hAnsi="Arial" w:cs="Arial"/>
+        </w:rPr>
+      </w:pPr>
+    </w:p>
+    <w:p>
+      <w:pPr>
+        <w:jc w:val="both"/>
+        <w:rPr>
+          <w:rFonts w:ascii="Arial" w:hAnsi="Arial" w:cs="Arial"/>
+        </w:rPr>
+      </w:pPr>
+    </w:p>
+    <w:p>
+      <w:pPr>
+        <w:jc w:val="both"/>
+      </w:pPr>
       <w:r>
         <w:rPr>
-          <w:rFonts w:cs="Arial" w:ascii="Arial" w:hAnsi="Arial"/>
-        </w:rPr>
-        <w:t>Utilizaremos o sensor de temperatura LM35, sua faixa de medição é de -55ºC a +150ºC com uma precisão de ± 0,5ºC, sendo o sensor que irá suprir as necessidades do nosso projeto com muita eficiência, como apresentado na tabela abaixo:</w:t>
-      </w:r>
-    </w:p>
-    <w:p>
-      <w:pPr>
-        <w:pStyle w:val="Normal"/>
-        <w:jc w:val="both"/>
-        <w:rPr>
-          <w:rFonts w:ascii="Arial" w:hAnsi="Arial" w:cs="Arial"/>
-        </w:rPr>
-      </w:pPr>
-      <w:r>
-        <w:rPr>
-          <w:rFonts w:cs="Arial" w:ascii="Arial" w:hAnsi="Arial"/>
-        </w:rPr>
-      </w:r>
-    </w:p>
-    <w:p>
-      <w:pPr>
-        <w:pStyle w:val="Normal"/>
-        <w:jc w:val="both"/>
-        <w:rPr>
-          <w:rFonts w:ascii="Arial" w:hAnsi="Arial" w:cs="Arial"/>
-        </w:rPr>
-      </w:pPr>
-      <w:r>
-        <w:rPr>
-          <w:rFonts w:cs="Arial" w:ascii="Arial" w:hAnsi="Arial"/>
-        </w:rPr>
-      </w:r>
-    </w:p>
-    <w:p>
-      <w:pPr>
-        <w:pStyle w:val="Normal"/>
-        <w:jc w:val="both"/>
-        <w:rPr>
-          <w:rFonts w:ascii="Arial" w:hAnsi="Arial" w:cs="Arial"/>
-        </w:rPr>
-      </w:pPr>
-      <w:r>
-        <w:rPr>
-          <w:rFonts w:cs="Arial" w:ascii="Arial" w:hAnsi="Arial"/>
-        </w:rPr>
-      </w:r>
-    </w:p>
-    <w:p>
-      <w:pPr>
-        <w:pStyle w:val="Normal"/>
-        <w:jc w:val="both"/>
-        <w:rPr>
-          <w:rFonts w:ascii="Arial" w:hAnsi="Arial" w:cs="Arial"/>
-        </w:rPr>
-      </w:pPr>
-      <w:r>
-        <w:rPr>
-          <w:rFonts w:cs="Arial" w:ascii="Arial" w:hAnsi="Arial"/>
-        </w:rPr>
-      </w:r>
-    </w:p>
-    <w:p>
-      <w:pPr>
-        <w:pStyle w:val="Normal"/>
-        <w:jc w:val="both"/>
-        <w:rPr>
-          <w:rFonts w:ascii="Arial" w:hAnsi="Arial" w:cs="Arial"/>
-        </w:rPr>
-      </w:pPr>
-      <w:r>
-        <w:rPr>
-          <w:rFonts w:cs="Arial" w:ascii="Arial" w:hAnsi="Arial"/>
-        </w:rPr>
-      </w:r>
-    </w:p>
-    <w:p>
-      <w:pPr>
-        <w:pStyle w:val="Normal"/>
-        <w:jc w:val="both"/>
-        <w:rPr>
-          <w:rFonts w:ascii="Arial" w:hAnsi="Arial" w:cs="Arial"/>
-        </w:rPr>
-      </w:pPr>
-      <w:r>
-        <w:rPr>
-          <w:rFonts w:cs="Arial" w:ascii="Arial" w:hAnsi="Arial"/>
-        </w:rPr>
-      </w:r>
-    </w:p>
-    <w:p>
-      <w:pPr>
-        <w:pStyle w:val="Normal"/>
-        <w:jc w:val="both"/>
-        <w:rPr>
-          <w:rFonts w:ascii="Arial" w:hAnsi="Arial" w:cs="Arial"/>
-        </w:rPr>
-      </w:pPr>
-      <w:r>
-        <w:rPr>
-          <w:rFonts w:cs="Arial" w:ascii="Arial" w:hAnsi="Arial"/>
-        </w:rPr>
-      </w:r>
-    </w:p>
-    <w:p>
-      <w:pPr>
-        <w:pStyle w:val="Normal"/>
-        <w:jc w:val="both"/>
-        <w:rPr/>
-      </w:pPr>
-      <w:r>
-        <w:rPr>
-          <w:rFonts w:cs="Arial" w:ascii="Arial" w:hAnsi="Arial"/>
+          <w:rFonts w:ascii="Arial" w:hAnsi="Arial" w:cs="Arial"/>
         </w:rPr>
         <w:t>Com base nos dados adquiridos em nossos testes, obtivemos uma faixa de -25°C a -15°C, vamos utilizar apenas um sensor LM35 e simular um outro sensor, que irá simular uma outra situação, assim, será possível apresentar dois casos assertivos de demonstração, para isso nós decidimos usar a função  f(x) = x - (-19,55) para o sensor 1 e a função Sensor 02: f(x) = x - (-44,97) para o sensor 2. Temos como objetivo apresentar alertas visuais, claros e objetivos, em nossa aplicação Web, esses alertas auxiliarão os nossos clientes a se atentaram sobre as temperaturas corretas para o transporte</w:t>
       </w:r>
     </w:p>
     <w:p>
       <w:pPr>
-        <w:pStyle w:val="Normal"/>
         <w:jc w:val="both"/>
         <w:rPr>
           <w:rFonts w:ascii="Arial" w:hAnsi="Arial" w:cs="Arial"/>
         </w:rPr>
       </w:pPr>
-      <w:r>
-        <w:rPr/>
-      </w:r>
-    </w:p>
-    <w:p>
-      <w:pPr>
-        <w:pStyle w:val="Normal"/>
+    </w:p>
+    <w:p>
+      <w:pPr>
         <w:jc w:val="both"/>
         <w:rPr>
           <w:rFonts w:ascii="Arial" w:hAnsi="Arial" w:cs="Arial"/>
         </w:rPr>
       </w:pPr>
-      <w:r>
-        <w:rPr/>
-      </w:r>
-    </w:p>
-    <w:p>
-      <w:pPr>
-        <w:pStyle w:val="Normal"/>
+    </w:p>
+    <w:p>
+      <w:pPr>
         <w:jc w:val="both"/>
         <w:rPr>
           <w:rFonts w:ascii="Arial" w:hAnsi="Arial" w:cs="Arial"/>
         </w:rPr>
       </w:pPr>
-      <w:r>
-        <w:rPr/>
-      </w:r>
-    </w:p>
-    <w:p>
-      <w:pPr>
-        <w:pStyle w:val="Normal"/>
+    </w:p>
+    <w:p>
+      <w:pPr>
         <w:jc w:val="both"/>
         <w:rPr>
           <w:rFonts w:ascii="Arial" w:hAnsi="Arial" w:cs="Arial"/>
         </w:rPr>
       </w:pPr>
-      <w:r>
-        <w:rPr/>
-      </w:r>
-    </w:p>
-    <w:p>
-      <w:pPr>
-        <w:pStyle w:val="Normal"/>
+    </w:p>
+    <w:p>
+      <w:pPr>
         <w:jc w:val="both"/>
         <w:rPr>
           <w:rFonts w:ascii="Arial" w:hAnsi="Arial" w:cs="Arial"/>
         </w:rPr>
       </w:pPr>
-      <w:r>
-        <w:rPr/>
-      </w:r>
-    </w:p>
-    <w:p>
-      <w:pPr>
-        <w:pStyle w:val="Normal"/>
+    </w:p>
+    <w:p>
+      <w:pPr>
         <w:jc w:val="both"/>
         <w:rPr>
           <w:rFonts w:ascii="Arial" w:hAnsi="Arial" w:cs="Arial"/>
         </w:rPr>
       </w:pPr>
-      <w:r>
-        <w:rPr/>
-      </w:r>
-    </w:p>
-    <w:p>
-      <w:pPr>
-        <w:pStyle w:val="Normal"/>
+    </w:p>
+    <w:p>
+      <w:pPr>
         <w:jc w:val="both"/>
         <w:rPr>
           <w:rFonts w:ascii="Arial" w:hAnsi="Arial" w:cs="Arial"/>
         </w:rPr>
       </w:pPr>
-      <w:r>
-        <w:rPr/>
-      </w:r>
-    </w:p>
-    <w:p>
-      <w:pPr>
-        <w:pStyle w:val="Normal"/>
+    </w:p>
+    <w:p>
+      <w:pPr>
         <w:jc w:val="both"/>
         <w:rPr>
           <w:rFonts w:ascii="Arial" w:hAnsi="Arial" w:cs="Arial"/>
         </w:rPr>
       </w:pPr>
-      <w:r>
-        <w:rPr/>
-      </w:r>
-    </w:p>
-    <w:p>
-      <w:pPr>
-        <w:pStyle w:val="Normal"/>
+    </w:p>
+    <w:p>
+      <w:pPr>
         <w:jc w:val="both"/>
         <w:rPr>
           <w:rFonts w:ascii="Arial" w:hAnsi="Arial" w:cs="Arial"/>
         </w:rPr>
       </w:pPr>
-      <w:r>
-        <w:rPr/>
-      </w:r>
-    </w:p>
-    <w:p>
-      <w:pPr>
-        <w:pStyle w:val="Normal"/>
+    </w:p>
+    <w:p>
+      <w:pPr>
         <w:jc w:val="both"/>
         <w:rPr>
           <w:rFonts w:ascii="Arial" w:hAnsi="Arial" w:cs="Arial"/>
         </w:rPr>
       </w:pPr>
-      <w:r>
-        <w:rPr/>
-      </w:r>
-    </w:p>
-    <w:p>
-      <w:pPr>
-        <w:pStyle w:val="Normal"/>
+    </w:p>
+    <w:p>
+      <w:pPr>
         <w:jc w:val="both"/>
         <w:rPr>
           <w:rFonts w:ascii="Arial" w:hAnsi="Arial" w:cs="Arial"/>
         </w:rPr>
       </w:pPr>
-      <w:r>
-        <w:rPr/>
-      </w:r>
-    </w:p>
-    <w:p>
-      <w:pPr>
-        <w:pStyle w:val="Normal"/>
+    </w:p>
+    <w:p>
+      <w:pPr>
         <w:jc w:val="both"/>
         <w:rPr>
           <w:rFonts w:ascii="Arial" w:hAnsi="Arial" w:cs="Arial"/>
         </w:rPr>
       </w:pPr>
-      <w:r>
-        <w:rPr>
-          <w:rFonts w:cs="Arial" w:ascii="Arial" w:hAnsi="Arial"/>
-        </w:rPr>
-      </w:r>
-    </w:p>
-    <w:p>
-      <w:pPr>
-        <w:pStyle w:val="Normal"/>
+    </w:p>
+    <w:p>
+      <w:pPr>
         <w:jc w:val="both"/>
         <w:rPr>
           <w:rFonts w:ascii="Arial" w:hAnsi="Arial" w:cs="Arial"/>
-          <w:b/>
           <w:b/>
           <w:bCs/>
           <w:sz w:val="28"/>
@@ -2039,7 +1871,7 @@
       </w:pPr>
       <w:r>
         <w:rPr>
-          <w:rFonts w:cs="Arial" w:ascii="Arial" w:hAnsi="Arial"/>
+          <w:rFonts w:ascii="Arial" w:hAnsi="Arial" w:cs="Arial"/>
           <w:b/>
           <w:bCs/>
           <w:sz w:val="28"/>
@@ -2049,116 +1881,72 @@
       </w:r>
     </w:p>
     <w:p>
-      <w:pPr>
-        <w:pStyle w:val="Normal"/>
-        <w:rPr/>
-      </w:pPr>
-      <w:r>
-        <w:fldChar w:fldCharType="begin"/>
-      </w:r>
-      <w:r>
-        <w:rPr>
-          <w:rStyle w:val="LinkdaInternet"/>
-          <w:rFonts w:cs="Arial" w:ascii="Arial" w:hAnsi="Arial"/>
-        </w:rPr>
-        <w:instrText> HYPERLINK "https://www.embrapa.br/agencia-de-informacao-tecnologica/tematicas/tecnologia-de-alimentos/processos/grupos-de-alimentos/pescados" \l ":~:text=Podem ter a classificação de,inferiores a –25ºC"</w:instrText>
-      </w:r>
-      <w:r>
-        <w:rPr>
-          <w:rStyle w:val="LinkdaInternet"/>
-          <w:rFonts w:cs="Arial" w:ascii="Arial" w:hAnsi="Arial"/>
-        </w:rPr>
-        <w:fldChar w:fldCharType="separate"/>
-      </w:r>
-      <w:r>
-        <w:rPr>
-          <w:rStyle w:val="LinkdaInternet"/>
-          <w:rFonts w:cs="Arial" w:ascii="Arial" w:hAnsi="Arial"/>
-        </w:rPr>
-        <w:t>https://www.embrapa.br/agencia-de-informacao-tecnologica/tematicas/tecnologia-de-alimentos/processos/grupos-de-alimentos/pescados#:~:text=Podem%20ter%20a%20classifica%C3%A7%C3%A3o%20de,inferiores%20a%20%E2%80%9325%C2%BAC</w:t>
-      </w:r>
-      <w:r>
-        <w:rPr>
-          <w:rStyle w:val="LinkdaInternet"/>
-          <w:rFonts w:cs="Arial" w:ascii="Arial" w:hAnsi="Arial"/>
-        </w:rPr>
-        <w:fldChar w:fldCharType="end"/>
-      </w:r>
-      <w:r>
-        <w:rPr>
-          <w:rFonts w:cs="Arial" w:ascii="Arial" w:hAnsi="Arial"/>
-        </w:rPr>
-        <w:t>.</w:t>
-      </w:r>
-    </w:p>
-    <w:p>
-      <w:pPr>
-        <w:pStyle w:val="Normal"/>
-        <w:rPr/>
-      </w:pPr>
-      <w:hyperlink r:id="rId2">
+      <w:hyperlink r:id="rId4" w:anchor=":~:text=Podem ter a classificação de,inferiores a –25ºC" w:history="1">
         <w:r>
           <w:rPr>
             <w:rStyle w:val="LinkdaInternet"/>
-            <w:rFonts w:cs="Arial" w:ascii="Arial" w:hAnsi="Arial"/>
+            <w:rFonts w:ascii="Arial" w:hAnsi="Arial" w:cs="Arial"/>
+          </w:rPr>
+          <w:t>https://www.embrapa.br/agencia-de-informacao-tecnologica/tematicas/tecnologia-de-alimentos/processos/grupos-de-alimentos/pescados#:~:text=Podem%20ter%20a%20classifica%C3%A7%C3%A3o%20de,inferiores%20a%20%E2%80%9325%C2%BAC</w:t>
+        </w:r>
+      </w:hyperlink>
+      <w:r>
+        <w:rPr>
+          <w:rFonts w:ascii="Arial" w:hAnsi="Arial" w:cs="Arial"/>
+        </w:rPr>
+        <w:t>.</w:t>
+      </w:r>
+    </w:p>
+    <w:p>
+      <w:hyperlink r:id="rId5">
+        <w:r>
+          <w:rPr>
+            <w:rStyle w:val="LinkdaInternet"/>
+            <w:rFonts w:ascii="Arial" w:hAnsi="Arial" w:cs="Arial"/>
           </w:rPr>
           <w:t>https://www.gov.br/agricultura/pt-br/assuntos/suasa/regulamentos-tecnicos-de-identidade-e-qualidade-de-produtos-de-origem-animal-1/rtiq-pescado-e-seus-derivados</w:t>
         </w:r>
       </w:hyperlink>
     </w:p>
     <w:p>
-      <w:pPr>
-        <w:pStyle w:val="Normal"/>
-        <w:rPr/>
-      </w:pPr>
-      <w:hyperlink r:id="rId3">
+      <w:hyperlink r:id="rId6">
         <w:r>
           <w:rPr>
             <w:rStyle w:val="LinkdaInternet"/>
-            <w:rFonts w:cs="Arial" w:ascii="Arial" w:hAnsi="Arial"/>
+            <w:rFonts w:ascii="Arial" w:hAnsi="Arial" w:cs="Arial"/>
           </w:rPr>
           <w:t>https://alimentusconsultoria.com.br/instrucao-normativa-21-maio-2017-mapa/</w:t>
         </w:r>
       </w:hyperlink>
     </w:p>
     <w:p>
-      <w:pPr>
-        <w:pStyle w:val="Normal"/>
-        <w:widowControl/>
-        <w:bidi w:val="0"/>
-        <w:spacing w:lineRule="auto" w:line="259" w:before="0" w:after="160"/>
-        <w:jc w:val="left"/>
-        <w:rPr/>
-      </w:pPr>
-      <w:hyperlink r:id="rId4">
+      <w:hyperlink r:id="rId7">
         <w:r>
           <w:rPr>
             <w:rStyle w:val="LinkdaInternet"/>
-            <w:rFonts w:cs="Arial" w:ascii="Arial" w:hAnsi="Arial"/>
+            <w:rFonts w:ascii="Arial" w:hAnsi="Arial" w:cs="Arial"/>
           </w:rPr>
           <w:t>https://blog.novaeletronica.com.br/lm35-o-sensor-de-temperatura-mais-popular/</w:t>
         </w:r>
       </w:hyperlink>
     </w:p>
     <w:sectPr>
-      <w:type w:val="nextPage"/>
       <w:pgSz w:w="11906" w:h="16838"/>
-      <w:pgMar w:left="1701" w:right="1701" w:header="0" w:top="1417" w:footer="0" w:bottom="1417" w:gutter="0"/>
-      <w:pgNumType w:fmt="decimal"/>
-      <w:formProt w:val="false"/>
-      <w:textDirection w:val="lrTb"/>
-      <w:docGrid w:type="default" w:linePitch="360" w:charSpace="4096"/>
+      <w:pgMar w:top="1417" w:right="1701" w:bottom="1417" w:left="1701" w:header="0" w:footer="0" w:gutter="0"/>
+      <w:cols w:space="720"/>
+      <w:formProt w:val="0"/>
+      <w:docGrid w:linePitch="360" w:charSpace="4096"/>
     </w:sectPr>
   </w:body>
 </w:document>
 </file>
 
 <file path=word/styles.xml><?xml version="1.0" encoding="utf-8"?>
-<w:styles xmlns:w="http://schemas.openxmlformats.org/wordprocessingml/2006/main" xmlns:w14="http://schemas.microsoft.com/office/word/2010/wordml" xmlns:mc="http://schemas.openxmlformats.org/markup-compatibility/2006" mc:Ignorable="w14">
+<w:styles xmlns:mc="http://schemas.openxmlformats.org/markup-compatibility/2006" xmlns:r="http://schemas.openxmlformats.org/officeDocument/2006/relationships" xmlns:w="http://schemas.openxmlformats.org/wordprocessingml/2006/main" xmlns:w14="http://schemas.microsoft.com/office/word/2010/wordml" xmlns:w15="http://schemas.microsoft.com/office/word/2012/wordml" xmlns:w16cex="http://schemas.microsoft.com/office/word/2018/wordml/cex" xmlns:w16cid="http://schemas.microsoft.com/office/word/2016/wordml/cid" xmlns:w16="http://schemas.microsoft.com/office/word/2018/wordml" xmlns:w16sdtdh="http://schemas.microsoft.com/office/word/2020/wordml/sdtdatahash" xmlns:w16se="http://schemas.microsoft.com/office/word/2015/wordml/symex" mc:Ignorable="w14 w15 w16se w16cid w16 w16cex w16sdtdh">
   <w:docDefaults>
     <w:rPrDefault>
       <w:rPr>
-        <w:rFonts w:ascii="Calibri" w:hAnsi="Calibri" w:eastAsia="Calibri" w:cs="" w:asciiTheme="minorHAnsi" w:cstheme="minorBidi" w:eastAsiaTheme="minorHAnsi" w:hAnsiTheme="minorHAnsi"/>
+        <w:rFonts w:asciiTheme="minorHAnsi" w:eastAsiaTheme="minorHAnsi" w:hAnsiTheme="minorHAnsi" w:cstheme="minorBidi"/>
         <w:kern w:val="2"/>
         <w:sz w:val="22"/>
         <w:szCs w:val="22"/>
@@ -2166,21 +1954,19 @@
         <w14:ligatures w14:val="standardContextual"/>
       </w:rPr>
     </w:rPrDefault>
-    <w:pPrDefault>
-      <w:pPr/>
-    </w:pPrDefault>
+    <w:pPrDefault/>
   </w:docDefaults>
   <w:latentStyles w:defLockedState="0" w:defUIPriority="99" w:defSemiHidden="0" w:defUnhideWhenUsed="0" w:defQFormat="0" w:count="376">
     <w:lsdException w:name="Normal" w:uiPriority="0" w:qFormat="1"/>
     <w:lsdException w:name="heading 1" w:uiPriority="9" w:qFormat="1"/>
-    <w:lsdException w:name="heading 2" w:uiPriority="9" w:semiHidden="1" w:unhideWhenUsed="1" w:qFormat="1"/>
-    <w:lsdException w:name="heading 3" w:uiPriority="9" w:semiHidden="1" w:unhideWhenUsed="1" w:qFormat="1"/>
-    <w:lsdException w:name="heading 4" w:uiPriority="9" w:semiHidden="1" w:unhideWhenUsed="1" w:qFormat="1"/>
-    <w:lsdException w:name="heading 5" w:uiPriority="9" w:semiHidden="1" w:unhideWhenUsed="1" w:qFormat="1"/>
-    <w:lsdException w:name="heading 6" w:uiPriority="9" w:semiHidden="1" w:unhideWhenUsed="1" w:qFormat="1"/>
-    <w:lsdException w:name="heading 7" w:uiPriority="9" w:semiHidden="1" w:unhideWhenUsed="1" w:qFormat="1"/>
-    <w:lsdException w:name="heading 8" w:uiPriority="9" w:semiHidden="1" w:unhideWhenUsed="1" w:qFormat="1"/>
-    <w:lsdException w:name="heading 9" w:uiPriority="9" w:semiHidden="1" w:unhideWhenUsed="1" w:qFormat="1"/>
+    <w:lsdException w:name="heading 2" w:semiHidden="1" w:uiPriority="9" w:unhideWhenUsed="1" w:qFormat="1"/>
+    <w:lsdException w:name="heading 3" w:semiHidden="1" w:uiPriority="9" w:unhideWhenUsed="1" w:qFormat="1"/>
+    <w:lsdException w:name="heading 4" w:semiHidden="1" w:uiPriority="9" w:unhideWhenUsed="1" w:qFormat="1"/>
+    <w:lsdException w:name="heading 5" w:semiHidden="1" w:uiPriority="9" w:unhideWhenUsed="1" w:qFormat="1"/>
+    <w:lsdException w:name="heading 6" w:semiHidden="1" w:uiPriority="9" w:unhideWhenUsed="1" w:qFormat="1"/>
+    <w:lsdException w:name="heading 7" w:semiHidden="1" w:uiPriority="9" w:unhideWhenUsed="1" w:qFormat="1"/>
+    <w:lsdException w:name="heading 8" w:semiHidden="1" w:uiPriority="9" w:unhideWhenUsed="1" w:qFormat="1"/>
+    <w:lsdException w:name="heading 9" w:semiHidden="1" w:uiPriority="9" w:unhideWhenUsed="1" w:qFormat="1"/>
     <w:lsdException w:name="index 1" w:semiHidden="1" w:unhideWhenUsed="1"/>
     <w:lsdException w:name="index 2" w:semiHidden="1" w:unhideWhenUsed="1"/>
     <w:lsdException w:name="index 3" w:semiHidden="1" w:unhideWhenUsed="1"/>
@@ -2190,22 +1976,22 @@
     <w:lsdException w:name="index 7" w:semiHidden="1" w:unhideWhenUsed="1"/>
     <w:lsdException w:name="index 8" w:semiHidden="1" w:unhideWhenUsed="1"/>
     <w:lsdException w:name="index 9" w:semiHidden="1" w:unhideWhenUsed="1"/>
-    <w:lsdException w:name="toc 1" w:uiPriority="39" w:semiHidden="1" w:unhideWhenUsed="1"/>
-    <w:lsdException w:name="toc 2" w:uiPriority="39" w:semiHidden="1" w:unhideWhenUsed="1"/>
-    <w:lsdException w:name="toc 3" w:uiPriority="39" w:semiHidden="1" w:unhideWhenUsed="1"/>
-    <w:lsdException w:name="toc 4" w:uiPriority="39" w:semiHidden="1" w:unhideWhenUsed="1"/>
-    <w:lsdException w:name="toc 5" w:uiPriority="39" w:semiHidden="1" w:unhideWhenUsed="1"/>
-    <w:lsdException w:name="toc 6" w:uiPriority="39" w:semiHidden="1" w:unhideWhenUsed="1"/>
-    <w:lsdException w:name="toc 7" w:uiPriority="39" w:semiHidden="1" w:unhideWhenUsed="1"/>
-    <w:lsdException w:name="toc 8" w:uiPriority="39" w:semiHidden="1" w:unhideWhenUsed="1"/>
-    <w:lsdException w:name="toc 9" w:uiPriority="39" w:semiHidden="1" w:unhideWhenUsed="1"/>
+    <w:lsdException w:name="toc 1" w:semiHidden="1" w:uiPriority="39" w:unhideWhenUsed="1"/>
+    <w:lsdException w:name="toc 2" w:semiHidden="1" w:uiPriority="39" w:unhideWhenUsed="1"/>
+    <w:lsdException w:name="toc 3" w:semiHidden="1" w:uiPriority="39" w:unhideWhenUsed="1"/>
+    <w:lsdException w:name="toc 4" w:semiHidden="1" w:uiPriority="39" w:unhideWhenUsed="1"/>
+    <w:lsdException w:name="toc 5" w:semiHidden="1" w:uiPriority="39" w:unhideWhenUsed="1"/>
+    <w:lsdException w:name="toc 6" w:semiHidden="1" w:uiPriority="39" w:unhideWhenUsed="1"/>
+    <w:lsdException w:name="toc 7" w:semiHidden="1" w:uiPriority="39" w:unhideWhenUsed="1"/>
+    <w:lsdException w:name="toc 8" w:semiHidden="1" w:uiPriority="39" w:unhideWhenUsed="1"/>
+    <w:lsdException w:name="toc 9" w:semiHidden="1" w:uiPriority="39" w:unhideWhenUsed="1"/>
     <w:lsdException w:name="Normal Indent" w:semiHidden="1" w:unhideWhenUsed="1"/>
     <w:lsdException w:name="footnote text" w:semiHidden="1" w:unhideWhenUsed="1"/>
     <w:lsdException w:name="annotation text" w:semiHidden="1" w:unhideWhenUsed="1"/>
     <w:lsdException w:name="header" w:semiHidden="1" w:unhideWhenUsed="1"/>
     <w:lsdException w:name="footer" w:semiHidden="1" w:unhideWhenUsed="1"/>
     <w:lsdException w:name="index heading" w:semiHidden="1" w:unhideWhenUsed="1"/>
-    <w:lsdException w:name="caption" w:uiPriority="35" w:semiHidden="1" w:unhideWhenUsed="1" w:qFormat="1"/>
+    <w:lsdException w:name="caption" w:semiHidden="1" w:uiPriority="35" w:unhideWhenUsed="1" w:qFormat="1"/>
     <w:lsdException w:name="table of figures" w:semiHidden="1" w:unhideWhenUsed="1"/>
     <w:lsdException w:name="envelope address" w:semiHidden="1" w:unhideWhenUsed="1"/>
     <w:lsdException w:name="envelope return" w:semiHidden="1" w:unhideWhenUsed="1"/>
@@ -2236,7 +2022,7 @@
     <w:lsdException w:name="Title" w:uiPriority="10" w:qFormat="1"/>
     <w:lsdException w:name="Closing" w:semiHidden="1" w:unhideWhenUsed="1"/>
     <w:lsdException w:name="Signature" w:semiHidden="1" w:unhideWhenUsed="1"/>
-    <w:lsdException w:name="Default Paragraph Font" w:uiPriority="1" w:semiHidden="1" w:unhideWhenUsed="1"/>
+    <w:lsdException w:name="Default Paragraph Font" w:semiHidden="1" w:uiPriority="1" w:unhideWhenUsed="1"/>
     <w:lsdException w:name="Body Text" w:semiHidden="1" w:unhideWhenUsed="1"/>
     <w:lsdException w:name="Body Text Indent" w:semiHidden="1" w:unhideWhenUsed="1"/>
     <w:lsdException w:name="List Continue" w:semiHidden="1" w:unhideWhenUsed="1"/>
@@ -2436,8 +2222,8 @@
     <w:lsdException w:name="Subtle Reference" w:uiPriority="31" w:qFormat="1"/>
     <w:lsdException w:name="Intense Reference" w:uiPriority="32" w:qFormat="1"/>
     <w:lsdException w:name="Book Title" w:uiPriority="33" w:qFormat="1"/>
-    <w:lsdException w:name="Bibliography" w:uiPriority="37" w:semiHidden="1" w:unhideWhenUsed="1"/>
-    <w:lsdException w:name="TOC Heading" w:uiPriority="39" w:semiHidden="1" w:unhideWhenUsed="1" w:qFormat="1"/>
+    <w:lsdException w:name="Bibliography" w:semiHidden="1" w:uiPriority="37" w:unhideWhenUsed="1"/>
+    <w:lsdException w:name="TOC Heading" w:semiHidden="1" w:uiPriority="39" w:unhideWhenUsed="1" w:qFormat="1"/>
     <w:lsdException w:name="Plain Table 1" w:uiPriority="41"/>
     <w:lsdException w:name="Plain Table 2" w:uiPriority="42"/>
     <w:lsdException w:name="Plain Table 3" w:uiPriority="43"/>
@@ -2548,192 +2334,39 @@
     <w:lsdException w:name="Unresolved Mention" w:semiHidden="1" w:unhideWhenUsed="1"/>
     <w:lsdException w:name="Smart Link" w:semiHidden="1" w:unhideWhenUsed="1"/>
   </w:latentStyles>
-  <w:style w:type="paragraph" w:styleId="Normal" w:default="1">
+  <w:style w:type="paragraph" w:default="1" w:styleId="Normal">
     <w:name w:val="Normal"/>
     <w:qFormat/>
     <w:pPr>
-      <w:widowControl/>
-      <w:bidi w:val="0"/>
-      <w:spacing w:lineRule="auto" w:line="259" w:before="0" w:after="160"/>
-      <w:jc w:val="left"/>
+      <w:spacing w:after="160" w:line="259" w:lineRule="auto"/>
     </w:pPr>
-    <w:rPr>
-      <w:rFonts w:ascii="Calibri" w:hAnsi="Calibri" w:eastAsia="Calibri" w:cs="" w:asciiTheme="minorHAnsi" w:cstheme="minorBidi" w:eastAsiaTheme="minorHAnsi" w:hAnsiTheme="minorHAnsi"/>
-      <w:color w:val="auto"/>
-      <w:kern w:val="2"/>
-      <w:sz w:val="22"/>
-      <w:szCs w:val="22"/>
-      <w:lang w:val="pt-BR" w:eastAsia="en-US" w:bidi="ar-SA"/>
-      <w14:ligatures w14:val="standardContextual"/>
-    </w:rPr>
   </w:style>
   <w:style w:type="paragraph" w:styleId="Ttulo1">
-    <w:name w:val="Heading 1"/>
+    <w:name w:val="heading 1"/>
     <w:basedOn w:val="Normal"/>
     <w:next w:val="Normal"/>
     <w:link w:val="Ttulo1Char"/>
     <w:uiPriority w:val="9"/>
     <w:qFormat/>
-    <w:rsid w:val="007834fb"/>
+    <w:rsid w:val="007834FB"/>
     <w:pPr>
-      <w:keepNext w:val="true"/>
+      <w:keepNext/>
       <w:keepLines/>
       <w:spacing w:before="240" w:after="0"/>
       <w:outlineLvl w:val="0"/>
     </w:pPr>
     <w:rPr>
-      <w:rFonts w:ascii="Calibri Light" w:hAnsi="Calibri Light" w:eastAsia="" w:cs="" w:asciiTheme="majorHAnsi" w:cstheme="majorBidi" w:eastAsiaTheme="majorEastAsia" w:hAnsiTheme="majorHAnsi"/>
-      <w:color w:val="2F5496" w:themeColor="accent1" w:themeShade="bf"/>
+      <w:rFonts w:asciiTheme="majorHAnsi" w:eastAsiaTheme="majorEastAsia" w:hAnsiTheme="majorHAnsi" w:cstheme="majorBidi"/>
+      <w:color w:val="2F5496" w:themeColor="accent1" w:themeShade="BF"/>
       <w:sz w:val="32"/>
       <w:szCs w:val="32"/>
     </w:rPr>
   </w:style>
-  <w:style w:type="character" w:styleId="DefaultParagraphFont" w:default="1">
+  <w:style w:type="character" w:default="1" w:styleId="Fontepargpadro">
     <w:name w:val="Default Paragraph Font"/>
     <w:uiPriority w:val="1"/>
     <w:semiHidden/>
     <w:unhideWhenUsed/>
-    <w:qFormat/>
-    <w:rPr/>
-  </w:style>
-  <w:style w:type="character" w:styleId="Ttulo1Char" w:customStyle="1">
-    <w:name w:val="Título 1 Char"/>
-    <w:basedOn w:val="DefaultParagraphFont"/>
-    <w:link w:val="Ttulo1"/>
-    <w:uiPriority w:val="9"/>
-    <w:qFormat/>
-    <w:rsid w:val="007834fb"/>
-    <w:rPr>
-      <w:rFonts w:ascii="Calibri Light" w:hAnsi="Calibri Light" w:eastAsia="" w:cs="" w:asciiTheme="majorHAnsi" w:cstheme="majorBidi" w:eastAsiaTheme="majorEastAsia" w:hAnsiTheme="majorHAnsi"/>
-      <w:color w:val="2F5496" w:themeColor="accent1" w:themeShade="bf"/>
-      <w:sz w:val="32"/>
-      <w:szCs w:val="32"/>
-    </w:rPr>
-  </w:style>
-  <w:style w:type="character" w:styleId="LinkdaInternet">
-    <w:name w:val="Link da Internet"/>
-    <w:basedOn w:val="DefaultParagraphFont"/>
-    <w:uiPriority w:val="99"/>
-    <w:unhideWhenUsed/>
-    <w:rsid w:val="0006664d"/>
-    <w:rPr>
-      <w:color w:val="0563C1" w:themeColor="hyperlink"/>
-      <w:u w:val="single"/>
-    </w:rPr>
-  </w:style>
-  <w:style w:type="character" w:styleId="UnresolvedMention">
-    <w:name w:val="Unresolved Mention"/>
-    <w:basedOn w:val="DefaultParagraphFont"/>
-    <w:uiPriority w:val="99"/>
-    <w:semiHidden/>
-    <w:unhideWhenUsed/>
-    <w:qFormat/>
-    <w:rsid w:val="0006664d"/>
-    <w:rPr>
-      <w:color w:val="605E5C"/>
-      <w:shd w:fill="E1DFDD" w:val="clear"/>
-    </w:rPr>
-  </w:style>
-  <w:style w:type="character" w:styleId="ListLabel1">
-    <w:name w:val="ListLabel 1"/>
-    <w:qFormat/>
-    <w:rPr>
-      <w:rFonts w:ascii="Arial" w:hAnsi="Arial" w:cs="Arial"/>
-    </w:rPr>
-  </w:style>
-  <w:style w:type="paragraph" w:styleId="Ttulo">
-    <w:name w:val="Título"/>
-    <w:basedOn w:val="Normal"/>
-    <w:next w:val="Corpodotexto"/>
-    <w:qFormat/>
-    <w:pPr>
-      <w:keepNext w:val="true"/>
-      <w:spacing w:before="240" w:after="120"/>
-    </w:pPr>
-    <w:rPr>
-      <w:rFonts w:ascii="Arial" w:hAnsi="Arial" w:eastAsia="Microsoft YaHei" w:cs="Lucida Sans"/>
-      <w:sz w:val="28"/>
-      <w:szCs w:val="28"/>
-    </w:rPr>
-  </w:style>
-  <w:style w:type="paragraph" w:styleId="Corpodotexto">
-    <w:name w:val="Body Text"/>
-    <w:basedOn w:val="Normal"/>
-    <w:pPr>
-      <w:spacing w:lineRule="auto" w:line="276" w:before="0" w:after="140"/>
-    </w:pPr>
-    <w:rPr/>
-  </w:style>
-  <w:style w:type="paragraph" w:styleId="Lista">
-    <w:name w:val="List"/>
-    <w:basedOn w:val="Corpodotexto"/>
-    <w:pPr/>
-    <w:rPr>
-      <w:rFonts w:cs="Lucida Sans"/>
-    </w:rPr>
-  </w:style>
-  <w:style w:type="paragraph" w:styleId="Legenda">
-    <w:name w:val="Caption"/>
-    <w:basedOn w:val="Normal"/>
-    <w:qFormat/>
-    <w:pPr>
-      <w:suppressLineNumbers/>
-      <w:spacing w:before="120" w:after="120"/>
-    </w:pPr>
-    <w:rPr>
-      <w:rFonts w:cs="Lucida Sans"/>
-      <w:i/>
-      <w:iCs/>
-      <w:sz w:val="24"/>
-      <w:szCs w:val="24"/>
-    </w:rPr>
-  </w:style>
-  <w:style w:type="paragraph" w:styleId="Ndice">
-    <w:name w:val="Índice"/>
-    <w:basedOn w:val="Normal"/>
-    <w:qFormat/>
-    <w:pPr>
-      <w:suppressLineNumbers/>
-    </w:pPr>
-    <w:rPr>
-      <w:rFonts w:cs="Lucida Sans"/>
-    </w:rPr>
-  </w:style>
-  <w:style w:type="paragraph" w:styleId="Contedodoquadro">
-    <w:name w:val="Conteúdo do quadro"/>
-    <w:basedOn w:val="Normal"/>
-    <w:qFormat/>
-    <w:pPr/>
-    <w:rPr/>
-  </w:style>
-  <w:style w:type="paragraph" w:styleId="Contedodatabela">
-    <w:name w:val="Conteúdo da tabela"/>
-    <w:basedOn w:val="Normal"/>
-    <w:qFormat/>
-    <w:pPr>
-      <w:suppressLineNumbers/>
-    </w:pPr>
-    <w:rPr/>
-  </w:style>
-  <w:style w:type="paragraph" w:styleId="Ttulodetabela">
-    <w:name w:val="Título de tabela"/>
-    <w:basedOn w:val="Contedodatabela"/>
-    <w:qFormat/>
-    <w:pPr>
-      <w:suppressLineNumbers/>
-      <w:jc w:val="center"/>
-    </w:pPr>
-    <w:rPr>
-      <w:b/>
-      <w:bCs/>
-    </w:rPr>
-  </w:style>
-  <w:style w:type="numbering" w:styleId="NoList" w:default="1">
-    <w:name w:val="No List"/>
-    <w:uiPriority w:val="99"/>
-    <w:semiHidden/>
-    <w:unhideWhenUsed/>
-    <w:qFormat/>
   </w:style>
   <w:style w:type="table" w:default="1" w:styleId="Tabelanormal">
     <w:name w:val="Normal Table"/>
@@ -2750,22 +2383,151 @@
       </w:tblCellMar>
     </w:tblPr>
   </w:style>
+  <w:style w:type="numbering" w:default="1" w:styleId="Semlista">
+    <w:name w:val="No List"/>
+    <w:uiPriority w:val="99"/>
+    <w:semiHidden/>
+    <w:unhideWhenUsed/>
+  </w:style>
+  <w:style w:type="character" w:customStyle="1" w:styleId="Ttulo1Char">
+    <w:name w:val="Título 1 Char"/>
+    <w:basedOn w:val="Fontepargpadro"/>
+    <w:link w:val="Ttulo1"/>
+    <w:uiPriority w:val="9"/>
+    <w:qFormat/>
+    <w:rsid w:val="007834FB"/>
+    <w:rPr>
+      <w:rFonts w:asciiTheme="majorHAnsi" w:eastAsiaTheme="majorEastAsia" w:hAnsiTheme="majorHAnsi" w:cstheme="majorBidi"/>
+      <w:color w:val="2F5496" w:themeColor="accent1" w:themeShade="BF"/>
+      <w:sz w:val="32"/>
+      <w:szCs w:val="32"/>
+    </w:rPr>
+  </w:style>
+  <w:style w:type="character" w:customStyle="1" w:styleId="LinkdaInternet">
+    <w:name w:val="Link da Internet"/>
+    <w:basedOn w:val="Fontepargpadro"/>
+    <w:uiPriority w:val="99"/>
+    <w:unhideWhenUsed/>
+    <w:rsid w:val="0006664D"/>
+    <w:rPr>
+      <w:color w:val="0563C1" w:themeColor="hyperlink"/>
+      <w:u w:val="single"/>
+    </w:rPr>
+  </w:style>
+  <w:style w:type="character" w:styleId="MenoPendente">
+    <w:name w:val="Unresolved Mention"/>
+    <w:basedOn w:val="Fontepargpadro"/>
+    <w:uiPriority w:val="99"/>
+    <w:semiHidden/>
+    <w:unhideWhenUsed/>
+    <w:qFormat/>
+    <w:rsid w:val="0006664D"/>
+    <w:rPr>
+      <w:color w:val="605E5C"/>
+      <w:shd w:val="clear" w:color="auto" w:fill="E1DFDD"/>
+    </w:rPr>
+  </w:style>
+  <w:style w:type="character" w:customStyle="1" w:styleId="ListLabel1">
+    <w:name w:val="ListLabel 1"/>
+    <w:qFormat/>
+    <w:rPr>
+      <w:rFonts w:ascii="Arial" w:hAnsi="Arial" w:cs="Arial"/>
+    </w:rPr>
+  </w:style>
+  <w:style w:type="paragraph" w:styleId="Ttulo">
+    <w:name w:val="Title"/>
+    <w:basedOn w:val="Normal"/>
+    <w:next w:val="Corpodetexto"/>
+    <w:qFormat/>
+    <w:pPr>
+      <w:keepNext/>
+      <w:spacing w:before="240" w:after="120"/>
+    </w:pPr>
+    <w:rPr>
+      <w:rFonts w:ascii="Arial" w:eastAsia="Microsoft YaHei" w:hAnsi="Arial" w:cs="Lucida Sans"/>
+      <w:sz w:val="28"/>
+      <w:szCs w:val="28"/>
+    </w:rPr>
+  </w:style>
+  <w:style w:type="paragraph" w:styleId="Corpodetexto">
+    <w:name w:val="Body Text"/>
+    <w:basedOn w:val="Normal"/>
+    <w:pPr>
+      <w:spacing w:after="140" w:line="276" w:lineRule="auto"/>
+    </w:pPr>
+  </w:style>
+  <w:style w:type="paragraph" w:styleId="Lista">
+    <w:name w:val="List"/>
+    <w:basedOn w:val="Corpodetexto"/>
+    <w:rPr>
+      <w:rFonts w:cs="Lucida Sans"/>
+    </w:rPr>
+  </w:style>
+  <w:style w:type="paragraph" w:styleId="Legenda">
+    <w:name w:val="caption"/>
+    <w:basedOn w:val="Normal"/>
+    <w:qFormat/>
+    <w:pPr>
+      <w:suppressLineNumbers/>
+      <w:spacing w:before="120" w:after="120"/>
+    </w:pPr>
+    <w:rPr>
+      <w:rFonts w:cs="Lucida Sans"/>
+      <w:i/>
+      <w:iCs/>
+      <w:sz w:val="24"/>
+      <w:szCs w:val="24"/>
+    </w:rPr>
+  </w:style>
+  <w:style w:type="paragraph" w:customStyle="1" w:styleId="ndice">
+    <w:name w:val="Índice"/>
+    <w:basedOn w:val="Normal"/>
+    <w:qFormat/>
+    <w:pPr>
+      <w:suppressLineNumbers/>
+    </w:pPr>
+    <w:rPr>
+      <w:rFonts w:cs="Lucida Sans"/>
+    </w:rPr>
+  </w:style>
+  <w:style w:type="paragraph" w:customStyle="1" w:styleId="Contedodoquadro">
+    <w:name w:val="Conteúdo do quadro"/>
+    <w:basedOn w:val="Normal"/>
+    <w:qFormat/>
+  </w:style>
+  <w:style w:type="paragraph" w:customStyle="1" w:styleId="Contedodatabela">
+    <w:name w:val="Conteúdo da tabela"/>
+    <w:basedOn w:val="Normal"/>
+    <w:qFormat/>
+    <w:pPr>
+      <w:suppressLineNumbers/>
+    </w:pPr>
+  </w:style>
+  <w:style w:type="paragraph" w:customStyle="1" w:styleId="Ttulodetabela">
+    <w:name w:val="Título de tabela"/>
+    <w:basedOn w:val="Contedodatabela"/>
+    <w:qFormat/>
+    <w:pPr>
+      <w:jc w:val="center"/>
+    </w:pPr>
+    <w:rPr>
+      <w:b/>
+      <w:bCs/>
+    </w:rPr>
+  </w:style>
   <w:style w:type="table" w:styleId="Tabelacomgrade">
     <w:name w:val="Table Grid"/>
     <w:basedOn w:val="Tabelanormal"/>
     <w:uiPriority w:val="39"/>
-    <w:rsid w:val="00bd0cd8"/>
-    <w:pPr>
-      <w:spacing w:after="0" w:line="240" w:lineRule="auto"/>
-    </w:pPr>
+    <w:rsid w:val="00BD0CD8"/>
     <w:tblPr>
       <w:tblBorders>
-        <w:top w:val="single" w:color="auto" w:sz="4" w:space="0"/>
-        <w:left w:val="single" w:color="auto" w:sz="4" w:space="0"/>
-        <w:bottom w:val="single" w:color="auto" w:sz="4" w:space="0"/>
-        <w:right w:val="single" w:color="auto" w:sz="4" w:space="0"/>
-        <w:insideH w:val="single" w:color="auto" w:sz="4" w:space="0"/>
-        <w:insideV w:val="single" w:color="auto" w:sz="4" w:space="0"/>
+        <w:top w:val="single" w:sz="4" w:space="0" w:color="auto"/>
+        <w:left w:val="single" w:sz="4" w:space="0" w:color="auto"/>
+        <w:bottom w:val="single" w:sz="4" w:space="0" w:color="auto"/>
+        <w:right w:val="single" w:sz="4" w:space="0" w:color="auto"/>
+        <w:insideH w:val="single" w:sz="4" w:space="0" w:color="auto"/>
+        <w:insideV w:val="single" w:sz="4" w:space="0" w:color="auto"/>
       </w:tblBorders>
     </w:tblPr>
   </w:style>

</xml_diff>

<commit_message>
double check e correção de ortografia feitos
</commit_message>
<xml_diff>
--- a/Dados-Relatorio.docx
+++ b/Dados-Relatorio.docx
@@ -45,6 +45,7 @@
           <w:szCs w:val="24"/>
         </w:rPr>
       </w:pPr>
+      <w:proofErr w:type="spellStart"/>
       <w:r>
         <w:rPr>
           <w:rFonts w:ascii="Arial" w:hAnsi="Arial" w:cs="Arial"/>
@@ -55,6 +56,7 @@
         </w:rPr>
         <w:t>HealthyFish</w:t>
       </w:r>
+      <w:proofErr w:type="spellEnd"/>
     </w:p>
     <w:tbl>
       <w:tblPr>
@@ -403,14 +405,34 @@
         </w:rPr>
         <w:t xml:space="preserve">O projeto </w:t>
       </w:r>
+      <w:proofErr w:type="spellStart"/>
       <w:r>
         <w:rPr>
           <w:rFonts w:ascii="Arial" w:hAnsi="Arial" w:cs="Arial"/>
           <w:i/>
           <w:iCs/>
         </w:rPr>
-        <w:t>Healthy Fish</w:t>
-      </w:r>
+        <w:t>Healthy</w:t>
+      </w:r>
+      <w:proofErr w:type="spellEnd"/>
+      <w:r>
+        <w:rPr>
+          <w:rFonts w:ascii="Arial" w:hAnsi="Arial" w:cs="Arial"/>
+          <w:i/>
+          <w:iCs/>
+        </w:rPr>
+        <w:t xml:space="preserve"> </w:t>
+      </w:r>
+      <w:proofErr w:type="spellStart"/>
+      <w:r>
+        <w:rPr>
+          <w:rFonts w:ascii="Arial" w:hAnsi="Arial" w:cs="Arial"/>
+          <w:i/>
+          <w:iCs/>
+        </w:rPr>
+        <w:t>Fish</w:t>
+      </w:r>
+      <w:proofErr w:type="spellEnd"/>
       <w:r>
         <w:rPr>
           <w:rFonts w:ascii="Arial" w:hAnsi="Arial" w:cs="Arial"/>
@@ -488,7 +510,19 @@
         <w:rPr>
           <w:rFonts w:ascii="Arial" w:hAnsi="Arial" w:cs="Arial"/>
         </w:rPr>
-        <w:t>Assim sendo, foi estabelecido ao nosso projeto a faixa de temperatura ideal ( -18°C a -25°C) na cor verde, indicando que a temperatura está correta, as temperaturas abaixo ou acima do esperado e que necessita</w:t>
+        <w:t>Assim sendo, foi estabelecido ao nosso projeto a faixa de temperatura ideal ( -18°C a -25°C) na cor verde, indicando que a temperatura está correta</w:t>
+      </w:r>
+      <w:r>
+        <w:rPr>
+          <w:rFonts w:ascii="Arial" w:hAnsi="Arial" w:cs="Arial"/>
+        </w:rPr>
+        <w:t>. A</w:t>
+      </w:r>
+      <w:r>
+        <w:rPr>
+          <w:rFonts w:ascii="Arial" w:hAnsi="Arial" w:cs="Arial"/>
+        </w:rPr>
+        <w:t>s temperaturas abaixo ou acima do esperado e que necessita</w:t>
       </w:r>
       <w:r>
         <w:rPr>
@@ -512,7 +546,33 @@
         <w:rPr>
           <w:rFonts w:ascii="Arial" w:hAnsi="Arial" w:cs="Arial"/>
         </w:rPr>
-        <w:t>°C e -26°C), na cor amarelo, as temperaturas de maior preocupação (-1</w:t>
+        <w:t>°C e -26°C), na cor amarelo</w:t>
+      </w:r>
+      <w:r>
+        <w:rPr>
+          <w:rFonts w:ascii="Arial" w:hAnsi="Arial" w:cs="Arial"/>
+        </w:rPr>
+        <w:t xml:space="preserve">. </w:t>
+      </w:r>
+      <w:r>
+        <w:rPr>
+          <w:rFonts w:ascii="Arial" w:hAnsi="Arial" w:cs="Arial"/>
+          <w:u w:val="single"/>
+        </w:rPr>
+        <w:t>A</w:t>
+      </w:r>
+      <w:r>
+        <w:rPr>
+          <w:rFonts w:ascii="Arial" w:hAnsi="Arial" w:cs="Arial"/>
+          <w:u w:val="single"/>
+        </w:rPr>
+        <w:t>s</w:t>
+      </w:r>
+      <w:r>
+        <w:rPr>
+          <w:rFonts w:ascii="Arial" w:hAnsi="Arial" w:cs="Arial"/>
+        </w:rPr>
+        <w:t xml:space="preserve"> temperaturas de maior preocupação (-1</w:t>
       </w:r>
       <w:r>
         <w:rPr>

</xml_diff>

<commit_message>
Ajustando métricas do analytics
</commit_message>
<xml_diff>
--- a/Dados-Relatorio.docx
+++ b/Dados-Relatorio.docx
@@ -1,6 +1,6 @@
 
 <file path=word/document.xml><?xml version="1.0" encoding="utf-8"?>
-<w:document xmlns:wpc="http://schemas.microsoft.com/office/word/2010/wordprocessingCanvas" xmlns:cx="http://schemas.microsoft.com/office/drawing/2014/chartex" xmlns:cx1="http://schemas.microsoft.com/office/drawing/2015/9/8/chartex" xmlns:cx2="http://schemas.microsoft.com/office/drawing/2015/10/21/chartex" xmlns:cx3="http://schemas.microsoft.com/office/drawing/2016/5/9/chartex" xmlns:cx4="http://schemas.microsoft.com/office/drawing/2016/5/10/chartex" xmlns:cx5="http://schemas.microsoft.com/office/drawing/2016/5/11/chartex" xmlns:cx6="http://schemas.microsoft.com/office/drawing/2016/5/12/chartex" xmlns:cx7="http://schemas.microsoft.com/office/drawing/2016/5/13/chartex" xmlns:cx8="http://schemas.microsoft.com/office/drawing/2016/5/14/chartex" xmlns:mc="http://schemas.openxmlformats.org/markup-compatibility/2006" xmlns:aink="http://schemas.microsoft.com/office/drawing/2016/ink" xmlns:am3d="http://schemas.microsoft.com/office/drawing/2017/model3d" xmlns:o="urn:schemas-microsoft-com:office:office" xmlns:oel="http://schemas.microsoft.com/office/2019/extlst" xmlns:r="http://schemas.openxmlformats.org/officeDocument/2006/relationships" xmlns:m="http://schemas.openxmlformats.org/officeDocument/2006/math" xmlns:v="urn:schemas-microsoft-com:vml" xmlns:wp14="http://schemas.microsoft.com/office/word/2010/wordprocessingDrawing" xmlns:wp="http://schemas.openxmlformats.org/drawingml/2006/wordprocessingDrawing" xmlns:w10="urn:schemas-microsoft-com:office:word" xmlns:w="http://schemas.openxmlformats.org/wordprocessingml/2006/main" xmlns:w14="http://schemas.microsoft.com/office/word/2010/wordml" xmlns:w15="http://schemas.microsoft.com/office/word/2012/wordml" xmlns:w16cex="http://schemas.microsoft.com/office/word/2018/wordml/cex" xmlns:w16cid="http://schemas.microsoft.com/office/word/2016/wordml/cid" xmlns:w16="http://schemas.microsoft.com/office/word/2018/wordml" xmlns:w16sdtdh="http://schemas.microsoft.com/office/word/2020/wordml/sdtdatahash" xmlns:w16se="http://schemas.microsoft.com/office/word/2015/wordml/symex" xmlns:wpg="http://schemas.microsoft.com/office/word/2010/wordprocessingGroup" xmlns:wpi="http://schemas.microsoft.com/office/word/2010/wordprocessingInk" xmlns:wne="http://schemas.microsoft.com/office/word/2006/wordml" xmlns:wps="http://schemas.microsoft.com/office/word/2010/wordprocessingShape" mc:Ignorable="w14 w15 w16se w16cid w16 w16cex w16sdtdh wp14">
+<w:document xmlns:wpc="http://schemas.microsoft.com/office/word/2010/wordprocessingCanvas" xmlns:cx="http://schemas.microsoft.com/office/drawing/2014/chartex" xmlns:cx1="http://schemas.microsoft.com/office/drawing/2015/9/8/chartex" xmlns:cx2="http://schemas.microsoft.com/office/drawing/2015/10/21/chartex" xmlns:cx3="http://schemas.microsoft.com/office/drawing/2016/5/9/chartex" xmlns:cx4="http://schemas.microsoft.com/office/drawing/2016/5/10/chartex" xmlns:cx5="http://schemas.microsoft.com/office/drawing/2016/5/11/chartex" xmlns:cx6="http://schemas.microsoft.com/office/drawing/2016/5/12/chartex" xmlns:cx7="http://schemas.microsoft.com/office/drawing/2016/5/13/chartex" xmlns:cx8="http://schemas.microsoft.com/office/drawing/2016/5/14/chartex" xmlns:mc="http://schemas.openxmlformats.org/markup-compatibility/2006" xmlns:aink="http://schemas.microsoft.com/office/drawing/2016/ink" xmlns:am3d="http://schemas.microsoft.com/office/drawing/2017/model3d" xmlns:o="urn:schemas-microsoft-com:office:office" xmlns:oel="http://schemas.microsoft.com/office/2019/extlst" xmlns:r="http://schemas.openxmlformats.org/officeDocument/2006/relationships" xmlns:m="http://schemas.openxmlformats.org/officeDocument/2006/math" xmlns:v="urn:schemas-microsoft-com:vml" xmlns:wp14="http://schemas.microsoft.com/office/word/2010/wordprocessingDrawing" xmlns:wp="http://schemas.openxmlformats.org/drawingml/2006/wordprocessingDrawing" xmlns:w10="urn:schemas-microsoft-com:office:word" xmlns:w="http://schemas.openxmlformats.org/wordprocessingml/2006/main" xmlns:w14="http://schemas.microsoft.com/office/word/2010/wordml" xmlns:w15="http://schemas.microsoft.com/office/word/2012/wordml" xmlns:w16cex="http://schemas.microsoft.com/office/word/2018/wordml/cex" xmlns:w16cid="http://schemas.microsoft.com/office/word/2016/wordml/cid" xmlns:w16="http://schemas.microsoft.com/office/word/2018/wordml" xmlns:w16du="http://schemas.microsoft.com/office/word/2023/wordml/word16du" xmlns:w16sdtdh="http://schemas.microsoft.com/office/word/2020/wordml/sdtdatahash" xmlns:w16se="http://schemas.microsoft.com/office/word/2015/wordml/symex" xmlns:wpg="http://schemas.microsoft.com/office/word/2010/wordprocessingGroup" xmlns:wpi="http://schemas.microsoft.com/office/word/2010/wordprocessingInk" xmlns:wne="http://schemas.microsoft.com/office/word/2006/wordml" xmlns:wps="http://schemas.microsoft.com/office/word/2010/wordprocessingShape" mc:Ignorable="w14 w15 w16se w16cid w16 w16cex w16sdtdh wp14">
   <w:body>
     <w:p>
       <w:pPr>
@@ -453,7 +453,21 @@
         <w:rPr>
           <w:rFonts w:ascii="Arial" w:hAnsi="Arial" w:cs="Arial"/>
         </w:rPr>
-        <w:t xml:space="preserve">Com intuito de evitar contaminações da população e garantir a qualidade adequada no armazenamento e transporte de peixes, foram criadas diversas normas e pesquisas, por exemplo, em 2017, o MAPA(Ministério da Agricultura, Pecuária e Abastecimento) declarou as normativas em relação a pescados congelados, sendo estabelecido temperaturas mínimas de </w:t>
+        <w:t xml:space="preserve">Com intuito de evitar contaminações da população e garantir a qualidade adequada no armazenamento e transporte de peixes, foram criadas diversas normas e pesquisas, por exemplo, em 2017, o </w:t>
+      </w:r>
+      <w:proofErr w:type="gramStart"/>
+      <w:r>
+        <w:rPr>
+          <w:rFonts w:ascii="Arial" w:hAnsi="Arial" w:cs="Arial"/>
+        </w:rPr>
+        <w:t>MAPA(</w:t>
+      </w:r>
+      <w:proofErr w:type="gramEnd"/>
+      <w:r>
+        <w:rPr>
+          <w:rFonts w:ascii="Arial" w:hAnsi="Arial" w:cs="Arial"/>
+        </w:rPr>
+        <w:t xml:space="preserve">Ministério da Agricultura, Pecuária e Abastecimento) declarou as normativas em relação a pescados congelados, sendo estabelecido temperaturas mínimas de </w:t>
       </w:r>
       <w:r>
         <w:rPr>
@@ -481,7 +495,21 @@
         <w:rPr>
           <w:rFonts w:ascii="Arial" w:hAnsi="Arial" w:cs="Arial"/>
         </w:rPr>
-        <w:t>, podendo haver processos legais contra a empresa que não cumprir essas normas. Além de pesquisas da Embrapa(Empresa Brasileira de Pesquisa Agropecuária) que ressaltam e comprovam que essas sejam as temperaturas ideais para o transporte seguro das tilápias congeladas.</w:t>
+        <w:t xml:space="preserve">, podendo haver processos legais contra a empresa que não cumprir essas normas. Além de pesquisas da </w:t>
+      </w:r>
+      <w:proofErr w:type="gramStart"/>
+      <w:r>
+        <w:rPr>
+          <w:rFonts w:ascii="Arial" w:hAnsi="Arial" w:cs="Arial"/>
+        </w:rPr>
+        <w:t>Embrapa(</w:t>
+      </w:r>
+      <w:proofErr w:type="gramEnd"/>
+      <w:r>
+        <w:rPr>
+          <w:rFonts w:ascii="Arial" w:hAnsi="Arial" w:cs="Arial"/>
+        </w:rPr>
+        <w:t>Empresa Brasileira de Pesquisa Agropecuária) que ressaltam e comprovam que essas sejam as temperaturas ideais para o transporte seguro das tilápias congeladas.</w:t>
       </w:r>
     </w:p>
     <w:p>
@@ -546,7 +574,25 @@
         <w:rPr>
           <w:rFonts w:ascii="Arial" w:hAnsi="Arial" w:cs="Arial"/>
         </w:rPr>
-        <w:t>°C e -26°C), na cor amarelo</w:t>
+        <w:t>,99</w:t>
+      </w:r>
+      <w:r>
+        <w:rPr>
+          <w:rFonts w:ascii="Arial" w:hAnsi="Arial" w:cs="Arial"/>
+        </w:rPr>
+        <w:t>°C e -26</w:t>
+      </w:r>
+      <w:r>
+        <w:rPr>
+          <w:rFonts w:ascii="Arial" w:hAnsi="Arial" w:cs="Arial"/>
+        </w:rPr>
+        <w:t>,99</w:t>
+      </w:r>
+      <w:r>
+        <w:rPr>
+          <w:rFonts w:ascii="Arial" w:hAnsi="Arial" w:cs="Arial"/>
+        </w:rPr>
+        <w:t>°C), na cor amarelo</w:t>
       </w:r>
       <w:r>
         <w:rPr>
@@ -557,14 +603,12 @@
       <w:r>
         <w:rPr>
           <w:rFonts w:ascii="Arial" w:hAnsi="Arial" w:cs="Arial"/>
-          <w:u w:val="single"/>
         </w:rPr>
         <w:t>A</w:t>
       </w:r>
       <w:r>
         <w:rPr>
           <w:rFonts w:ascii="Arial" w:hAnsi="Arial" w:cs="Arial"/>
-          <w:u w:val="single"/>
         </w:rPr>
         <w:t>s</w:t>
       </w:r>
@@ -584,7 +628,25 @@
         <w:rPr>
           <w:rFonts w:ascii="Arial" w:hAnsi="Arial" w:cs="Arial"/>
         </w:rPr>
-        <w:t>°C e -27°C) na cor laranja e as temperaturas críticas (maior que -1</w:t>
+        <w:t>,99</w:t>
+      </w:r>
+      <w:r>
+        <w:rPr>
+          <w:rFonts w:ascii="Arial" w:hAnsi="Arial" w:cs="Arial"/>
+        </w:rPr>
+        <w:t>°C e -27</w:t>
+      </w:r>
+      <w:r>
+        <w:rPr>
+          <w:rFonts w:ascii="Arial" w:hAnsi="Arial" w:cs="Arial"/>
+        </w:rPr>
+        <w:t>,99</w:t>
+      </w:r>
+      <w:r>
+        <w:rPr>
+          <w:rFonts w:ascii="Arial" w:hAnsi="Arial" w:cs="Arial"/>
+        </w:rPr>
+        <w:t>°C) na cor laranja e as temperaturas críticas (maior que -1</w:t>
       </w:r>
       <w:r>
         <w:rPr>
@@ -596,7 +658,25 @@
         <w:rPr>
           <w:rFonts w:ascii="Arial" w:hAnsi="Arial" w:cs="Arial"/>
         </w:rPr>
-        <w:t>°c e menor que -28°C) na cor vermelha.</w:t>
+        <w:t>,99</w:t>
+      </w:r>
+      <w:r>
+        <w:rPr>
+          <w:rFonts w:ascii="Arial" w:hAnsi="Arial" w:cs="Arial"/>
+        </w:rPr>
+        <w:t>°c e menor que -28</w:t>
+      </w:r>
+      <w:r>
+        <w:rPr>
+          <w:rFonts w:ascii="Arial" w:hAnsi="Arial" w:cs="Arial"/>
+        </w:rPr>
+        <w:t>,99</w:t>
+      </w:r>
+      <w:r>
+        <w:rPr>
+          <w:rFonts w:ascii="Arial" w:hAnsi="Arial" w:cs="Arial"/>
+        </w:rPr>
+        <w:t>°C) na cor vermelha.</w:t>
       </w:r>
     </w:p>
     <w:p>
@@ -618,7 +698,9 @@
     </w:p>
     <w:tbl>
       <w:tblPr>
-        <w:tblW w:w="8349" w:type="dxa"/>
+        <w:tblW w:w="9356" w:type="dxa"/>
+        <w:tblInd w:w="-5" w:type="dxa"/>
+        <w:tblLayout w:type="fixed"/>
         <w:tblCellMar>
           <w:left w:w="70" w:type="dxa"/>
           <w:right w:w="70" w:type="dxa"/>
@@ -626,14 +708,14 @@
         <w:tblLook w:val="04A0" w:firstRow="1" w:lastRow="0" w:firstColumn="1" w:lastColumn="0" w:noHBand="0" w:noVBand="1"/>
       </w:tblPr>
       <w:tblGrid>
-        <w:gridCol w:w="776"/>
-        <w:gridCol w:w="1429"/>
-        <w:gridCol w:w="1037"/>
-        <w:gridCol w:w="862"/>
-        <w:gridCol w:w="992"/>
-        <w:gridCol w:w="1009"/>
-        <w:gridCol w:w="1388"/>
-        <w:gridCol w:w="856"/>
+        <w:gridCol w:w="1418"/>
+        <w:gridCol w:w="1559"/>
+        <w:gridCol w:w="1134"/>
+        <w:gridCol w:w="567"/>
+        <w:gridCol w:w="567"/>
+        <w:gridCol w:w="1276"/>
+        <w:gridCol w:w="1701"/>
+        <w:gridCol w:w="1134"/>
       </w:tblGrid>
       <w:tr>
         <w:trPr>
@@ -641,7 +723,7 @@
         </w:trPr>
         <w:tc>
           <w:tcPr>
-            <w:tcW w:w="8348" w:type="dxa"/>
+            <w:tcW w:w="9356" w:type="dxa"/>
             <w:gridSpan w:val="8"/>
             <w:tcBorders>
               <w:top w:val="single" w:sz="4" w:space="0" w:color="000000"/>
@@ -683,7 +765,7 @@
         </w:trPr>
         <w:tc>
           <w:tcPr>
-            <w:tcW w:w="775" w:type="dxa"/>
+            <w:tcW w:w="1418" w:type="dxa"/>
             <w:tcBorders>
               <w:left w:val="single" w:sz="4" w:space="0" w:color="000000"/>
               <w:bottom w:val="single" w:sz="4" w:space="0" w:color="000000"/>
@@ -718,7 +800,7 @@
         </w:tc>
         <w:tc>
           <w:tcPr>
-            <w:tcW w:w="1430" w:type="dxa"/>
+            <w:tcW w:w="1559" w:type="dxa"/>
             <w:tcBorders>
               <w:bottom w:val="single" w:sz="4" w:space="0" w:color="000000"/>
               <w:right w:val="single" w:sz="4" w:space="0" w:color="000000"/>
@@ -752,7 +834,7 @@
         </w:tc>
         <w:tc>
           <w:tcPr>
-            <w:tcW w:w="1037" w:type="dxa"/>
+            <w:tcW w:w="1134" w:type="dxa"/>
             <w:tcBorders>
               <w:bottom w:val="single" w:sz="4" w:space="0" w:color="000000"/>
               <w:right w:val="single" w:sz="4" w:space="0" w:color="000000"/>
@@ -786,7 +868,7 @@
         </w:tc>
         <w:tc>
           <w:tcPr>
-            <w:tcW w:w="1854" w:type="dxa"/>
+            <w:tcW w:w="1134" w:type="dxa"/>
             <w:gridSpan w:val="2"/>
             <w:tcBorders>
               <w:top w:val="single" w:sz="4" w:space="0" w:color="000000"/>
@@ -822,7 +904,7 @@
         </w:tc>
         <w:tc>
           <w:tcPr>
-            <w:tcW w:w="1008" w:type="dxa"/>
+            <w:tcW w:w="1276" w:type="dxa"/>
             <w:tcBorders>
               <w:bottom w:val="single" w:sz="4" w:space="0" w:color="000000"/>
               <w:right w:val="single" w:sz="4" w:space="0" w:color="000000"/>
@@ -856,7 +938,7 @@
         </w:tc>
         <w:tc>
           <w:tcPr>
-            <w:tcW w:w="1388" w:type="dxa"/>
+            <w:tcW w:w="1701" w:type="dxa"/>
             <w:tcBorders>
               <w:bottom w:val="single" w:sz="4" w:space="0" w:color="000000"/>
               <w:right w:val="single" w:sz="4" w:space="0" w:color="000000"/>
@@ -890,7 +972,7 @@
         </w:tc>
         <w:tc>
           <w:tcPr>
-            <w:tcW w:w="856" w:type="dxa"/>
+            <w:tcW w:w="1134" w:type="dxa"/>
             <w:tcBorders>
               <w:bottom w:val="single" w:sz="4" w:space="0" w:color="000000"/>
               <w:right w:val="single" w:sz="4" w:space="0" w:color="000000"/>
@@ -929,7 +1011,7 @@
         </w:trPr>
         <w:tc>
           <w:tcPr>
-            <w:tcW w:w="775" w:type="dxa"/>
+            <w:tcW w:w="1418" w:type="dxa"/>
             <w:tcBorders>
               <w:left w:val="single" w:sz="4" w:space="0" w:color="000000"/>
               <w:bottom w:val="single" w:sz="4" w:space="0" w:color="000000"/>
@@ -950,7 +1032,7 @@
                 <w:lang w:eastAsia="pt-BR"/>
                 <w14:ligatures w14:val="none"/>
               </w:rPr>
-              <w:t>-1</w:t>
+              <w:t>-</w:t>
             </w:r>
             <w:r>
               <w:rPr>
@@ -960,13 +1042,23 @@
                 <w:lang w:eastAsia="pt-BR"/>
                 <w14:ligatures w14:val="none"/>
               </w:rPr>
-              <w:t>5</w:t>
+              <w:t>1</w:t>
             </w:r>
             <w:r>
               <w:rPr>
                 <w:rFonts w:ascii="Arial" w:eastAsia="Times New Roman" w:hAnsi="Arial" w:cs="Arial"/>
                 <w:color w:val="000000"/>
                 <w:kern w:val="0"/>
+                <w:lang w:eastAsia="pt-BR"/>
+                <w14:ligatures w14:val="none"/>
+              </w:rPr>
+              <w:t>5,99</w:t>
+            </w:r>
+            <w:r>
+              <w:rPr>
+                <w:rFonts w:ascii="Arial" w:eastAsia="Times New Roman" w:hAnsi="Arial" w:cs="Arial"/>
+                <w:color w:val="000000"/>
+                <w:kern w:val="0"/>
                 <w:highlight w:val="red"/>
                 <w:lang w:eastAsia="pt-BR"/>
                 <w14:ligatures w14:val="none"/>
@@ -987,7 +1079,7 @@
         </w:tc>
         <w:tc>
           <w:tcPr>
-            <w:tcW w:w="1430" w:type="dxa"/>
+            <w:tcW w:w="1559" w:type="dxa"/>
             <w:tcBorders>
               <w:bottom w:val="single" w:sz="4" w:space="0" w:color="000000"/>
               <w:right w:val="single" w:sz="4" w:space="0" w:color="000000"/>
@@ -1017,7 +1109,7 @@
                 <w:lang w:eastAsia="pt-BR"/>
                 <w14:ligatures w14:val="none"/>
               </w:rPr>
-              <w:t>6</w:t>
+              <w:t>6,99</w:t>
             </w:r>
             <w:r>
               <w:rPr>
@@ -1033,7 +1125,7 @@
         </w:tc>
         <w:tc>
           <w:tcPr>
-            <w:tcW w:w="1037" w:type="dxa"/>
+            <w:tcW w:w="1134" w:type="dxa"/>
             <w:tcBorders>
               <w:bottom w:val="single" w:sz="4" w:space="0" w:color="000000"/>
               <w:right w:val="single" w:sz="4" w:space="0" w:color="000000"/>
@@ -1063,7 +1155,7 @@
                 <w:lang w:eastAsia="pt-BR"/>
                 <w14:ligatures w14:val="none"/>
               </w:rPr>
-              <w:t>7</w:t>
+              <w:t>7,99</w:t>
             </w:r>
             <w:r>
               <w:rPr>
@@ -1090,7 +1182,7 @@
         </w:tc>
         <w:tc>
           <w:tcPr>
-            <w:tcW w:w="862" w:type="dxa"/>
+            <w:tcW w:w="567" w:type="dxa"/>
             <w:tcBorders>
               <w:bottom w:val="single" w:sz="4" w:space="0" w:color="000000"/>
               <w:right w:val="single" w:sz="4" w:space="0" w:color="000000"/>
@@ -1123,7 +1215,7 @@
         </w:tc>
         <w:tc>
           <w:tcPr>
-            <w:tcW w:w="992" w:type="dxa"/>
+            <w:tcW w:w="567" w:type="dxa"/>
             <w:tcBorders>
               <w:bottom w:val="single" w:sz="4" w:space="0" w:color="000000"/>
               <w:right w:val="single" w:sz="4" w:space="0" w:color="000000"/>
@@ -1149,7 +1241,7 @@
         </w:tc>
         <w:tc>
           <w:tcPr>
-            <w:tcW w:w="1008" w:type="dxa"/>
+            <w:tcW w:w="1276" w:type="dxa"/>
             <w:tcBorders>
               <w:bottom w:val="single" w:sz="4" w:space="0" w:color="000000"/>
               <w:right w:val="single" w:sz="4" w:space="0" w:color="000000"/>
@@ -1169,13 +1261,33 @@
                 <w:lang w:eastAsia="pt-BR"/>
                 <w14:ligatures w14:val="none"/>
               </w:rPr>
-              <w:t>-26 °</w:t>
+              <w:t>-2</w:t>
             </w:r>
             <w:r>
               <w:rPr>
                 <w:rFonts w:ascii="Arial" w:eastAsia="Times New Roman" w:hAnsi="Arial" w:cs="Arial"/>
                 <w:color w:val="000000"/>
                 <w:kern w:val="0"/>
+                <w:lang w:eastAsia="pt-BR"/>
+                <w14:ligatures w14:val="none"/>
+              </w:rPr>
+              <w:t>6,99</w:t>
+            </w:r>
+            <w:r>
+              <w:rPr>
+                <w:rFonts w:ascii="Arial" w:eastAsia="Times New Roman" w:hAnsi="Arial" w:cs="Arial"/>
+                <w:color w:val="000000"/>
+                <w:kern w:val="0"/>
+                <w:lang w:eastAsia="pt-BR"/>
+                <w14:ligatures w14:val="none"/>
+              </w:rPr>
+              <w:t xml:space="preserve"> °</w:t>
+            </w:r>
+            <w:r>
+              <w:rPr>
+                <w:rFonts w:ascii="Arial" w:eastAsia="Times New Roman" w:hAnsi="Arial" w:cs="Arial"/>
+                <w:color w:val="000000"/>
+                <w:kern w:val="0"/>
                 <w:highlight w:val="yellow"/>
                 <w:lang w:eastAsia="pt-BR"/>
                 <w14:ligatures w14:val="none"/>
@@ -1186,7 +1298,7 @@
         </w:tc>
         <w:tc>
           <w:tcPr>
-            <w:tcW w:w="1388" w:type="dxa"/>
+            <w:tcW w:w="1701" w:type="dxa"/>
             <w:tcBorders>
               <w:bottom w:val="single" w:sz="4" w:space="0" w:color="000000"/>
               <w:right w:val="single" w:sz="4" w:space="0" w:color="000000"/>
@@ -1206,13 +1318,33 @@
                 <w:lang w:eastAsia="pt-BR"/>
                 <w14:ligatures w14:val="none"/>
               </w:rPr>
-              <w:t>-27 °C</w:t>
-            </w:r>
-          </w:p>
-        </w:tc>
-        <w:tc>
-          <w:tcPr>
-            <w:tcW w:w="856" w:type="dxa"/>
+              <w:t>-2</w:t>
+            </w:r>
+            <w:r>
+              <w:rPr>
+                <w:rFonts w:ascii="Arial" w:eastAsia="Times New Roman" w:hAnsi="Arial" w:cs="Arial"/>
+                <w:color w:val="000000"/>
+                <w:kern w:val="0"/>
+                <w:lang w:eastAsia="pt-BR"/>
+                <w14:ligatures w14:val="none"/>
+              </w:rPr>
+              <w:t>7,99</w:t>
+            </w:r>
+            <w:r>
+              <w:rPr>
+                <w:rFonts w:ascii="Arial" w:eastAsia="Times New Roman" w:hAnsi="Arial" w:cs="Arial"/>
+                <w:color w:val="000000"/>
+                <w:kern w:val="0"/>
+                <w:lang w:eastAsia="pt-BR"/>
+                <w14:ligatures w14:val="none"/>
+              </w:rPr>
+              <w:t xml:space="preserve"> °C</w:t>
+            </w:r>
+          </w:p>
+        </w:tc>
+        <w:tc>
+          <w:tcPr>
+            <w:tcW w:w="1134" w:type="dxa"/>
             <w:tcBorders>
               <w:bottom w:val="single" w:sz="4" w:space="0" w:color="000000"/>
               <w:right w:val="single" w:sz="4" w:space="0" w:color="000000"/>
@@ -1239,7 +1371,27 @@
                 <w:lang w:eastAsia="pt-BR"/>
                 <w14:ligatures w14:val="none"/>
               </w:rPr>
-              <w:t>-28 °</w:t>
+              <w:t>-2</w:t>
+            </w:r>
+            <w:r>
+              <w:rPr>
+                <w:rFonts w:ascii="Arial" w:eastAsia="Times New Roman" w:hAnsi="Arial" w:cs="Arial"/>
+                <w:color w:val="000000"/>
+                <w:kern w:val="0"/>
+                <w:lang w:eastAsia="pt-BR"/>
+                <w14:ligatures w14:val="none"/>
+              </w:rPr>
+              <w:t>8,99</w:t>
+            </w:r>
+            <w:r>
+              <w:rPr>
+                <w:rFonts w:ascii="Arial" w:eastAsia="Times New Roman" w:hAnsi="Arial" w:cs="Arial"/>
+                <w:color w:val="000000"/>
+                <w:kern w:val="0"/>
+                <w:lang w:eastAsia="pt-BR"/>
+                <w14:ligatures w14:val="none"/>
+              </w:rPr>
+              <w:t xml:space="preserve"> °</w:t>
             </w:r>
             <w:r>
               <w:rPr>
@@ -1819,7 +1971,21 @@
         <w:rPr>
           <w:rFonts w:ascii="Arial" w:hAnsi="Arial" w:cs="Arial"/>
         </w:rPr>
-        <w:t>Com base nos dados adquiridos em nossos testes, obtivemos uma faixa de -25°C a -15°C, vamos utilizar apenas um sensor LM35 e simular um outro sensor, que irá simular uma outra situação, assim, será possível apresentar dois casos assertivos de demonstração, para isso nós decidimos usar a função  f(x) = x - (-19,55) para o sensor 1 e a função Sensor 02: f(x) = x - (-44,97) para o sensor 2. Temos como objetivo apresentar alertas visuais, claros e objetivos, em nossa aplicação Web, esses alertas auxiliarão os nossos clientes a se atentaram sobre as temperaturas corretas para o transporte</w:t>
+        <w:t xml:space="preserve">Com base nos dados adquiridos em nossos testes, obtivemos uma faixa de -25°C a -15°C, vamos utilizar apenas um sensor LM35 e simular um outro sensor, que irá simular uma outra situação, assim, será possível apresentar dois casos assertivos de demonstração, para isso nós decidimos usar a </w:t>
+      </w:r>
+      <w:proofErr w:type="gramStart"/>
+      <w:r>
+        <w:rPr>
+          <w:rFonts w:ascii="Arial" w:hAnsi="Arial" w:cs="Arial"/>
+        </w:rPr>
+        <w:t>função  f</w:t>
+      </w:r>
+      <w:proofErr w:type="gramEnd"/>
+      <w:r>
+        <w:rPr>
+          <w:rFonts w:ascii="Arial" w:hAnsi="Arial" w:cs="Arial"/>
+        </w:rPr>
+        <w:t>(x) = x - (-19,55) para o sensor 1 e a função Sensor 02: f(x) = x - (-44,97) para o sensor 2. Temos como objetivo apresentar alertas visuais, claros e objetivos, em nossa aplicação Web, esses alertas auxiliarão os nossos clientes a se atentaram sobre as temperaturas corretas para o transporte</w:t>
       </w:r>
     </w:p>
     <w:p>

</xml_diff>